<commit_message>
verslag en results update
</commit_message>
<xml_diff>
--- a/Verslag/rushhourverslag_english.docx
+++ b/Verslag/rushhourverslag_english.docx
@@ -2122,8 +2122,6 @@
         </w:rPr>
         <w:t>Hier</w:t>
       </w:r>
-      <w:bookmarkStart w:id="0" w:name="_GoBack"/>
-      <w:bookmarkEnd w:id="0"/>
       <w:proofErr w:type="spellEnd"/>
       <w:r>
         <w:rPr>
@@ -2555,6 +2553,3070 @@
         </w:rPr>
         <w:t>.</w:t>
       </w:r>
+    </w:p>
+    <w:tbl>
+      <w:tblPr>
+        <w:tblStyle w:val="ColorfulGrid-Accent5"/>
+        <w:tblW w:w="10466" w:type="dxa"/>
+        <w:tblLook w:val="04A0" w:firstRow="1" w:lastRow="0" w:firstColumn="1" w:lastColumn="0" w:noHBand="0" w:noVBand="1"/>
+      </w:tblPr>
+      <w:tblGrid>
+        <w:gridCol w:w="960"/>
+        <w:gridCol w:w="1558"/>
+        <w:gridCol w:w="545"/>
+        <w:gridCol w:w="960"/>
+        <w:gridCol w:w="380"/>
+        <w:gridCol w:w="982"/>
+        <w:gridCol w:w="1068"/>
+        <w:gridCol w:w="960"/>
+        <w:gridCol w:w="340"/>
+        <w:gridCol w:w="1209"/>
+        <w:gridCol w:w="711"/>
+        <w:gridCol w:w="960"/>
+      </w:tblGrid>
+      <w:tr>
+        <w:trPr>
+          <w:cnfStyle w:val="100000000000" w:firstRow="1" w:lastRow="0" w:firstColumn="0" w:lastColumn="0" w:oddVBand="0" w:evenVBand="0" w:oddHBand="0" w:evenHBand="0" w:firstRowFirstColumn="0" w:firstRowLastColumn="0" w:lastRowFirstColumn="0" w:lastRowLastColumn="0"/>
+          <w:trHeight w:val="300"/>
+        </w:trPr>
+        <w:tc>
+          <w:tcPr>
+            <w:cnfStyle w:val="001000000000" w:firstRow="0" w:lastRow="0" w:firstColumn="1" w:lastColumn="0" w:oddVBand="0" w:evenVBand="0" w:oddHBand="0" w:evenHBand="0" w:firstRowFirstColumn="0" w:firstRowLastColumn="0" w:lastRowFirstColumn="0" w:lastRowLastColumn="0"/>
+            <w:tcW w:w="960" w:type="dxa"/>
+            <w:tcBorders>
+              <w:top w:val="nil"/>
+              <w:bottom w:val="single" w:sz="4" w:space="0" w:color="FFFFFF" w:themeColor="background1"/>
+            </w:tcBorders>
+            <w:noWrap/>
+            <w:hideMark/>
+          </w:tcPr>
+          <w:p>
+            <w:pPr>
+              <w:rPr>
+                <w:rFonts w:ascii="Calibri" w:eastAsia="Times New Roman" w:hAnsi="Calibri" w:cs="Times New Roman"/>
+                <w:color w:val="000000"/>
+                <w:lang w:val="nl-NL" w:eastAsia="nl-NL"/>
+              </w:rPr>
+            </w:pPr>
+            <w:r>
+              <w:rPr>
+                <w:rFonts w:ascii="Calibri" w:eastAsia="Times New Roman" w:hAnsi="Calibri" w:cs="Times New Roman"/>
+                <w:color w:val="000000"/>
+                <w:lang w:val="nl-NL" w:eastAsia="nl-NL"/>
+              </w:rPr>
+              <w:t>Board</w:t>
+            </w:r>
+          </w:p>
+        </w:tc>
+        <w:tc>
+          <w:tcPr>
+            <w:tcW w:w="1558" w:type="dxa"/>
+            <w:tcBorders>
+              <w:top w:val="nil"/>
+              <w:bottom w:val="single" w:sz="4" w:space="0" w:color="auto"/>
+            </w:tcBorders>
+            <w:noWrap/>
+            <w:hideMark/>
+          </w:tcPr>
+          <w:p>
+            <w:pPr>
+              <w:cnfStyle w:val="100000000000" w:firstRow="1" w:lastRow="0" w:firstColumn="0" w:lastColumn="0" w:oddVBand="0" w:evenVBand="0" w:oddHBand="0" w:evenHBand="0" w:firstRowFirstColumn="0" w:firstRowLastColumn="0" w:lastRowFirstColumn="0" w:lastRowLastColumn="0"/>
+              <w:rPr>
+                <w:rFonts w:ascii="Calibri" w:eastAsia="Times New Roman" w:hAnsi="Calibri" w:cs="Times New Roman"/>
+                <w:color w:val="000000"/>
+                <w:lang w:val="nl-NL" w:eastAsia="nl-NL"/>
+              </w:rPr>
+            </w:pPr>
+            <w:r>
+              <w:rPr>
+                <w:rFonts w:ascii="Calibri" w:eastAsia="Times New Roman" w:hAnsi="Calibri" w:cs="Times New Roman"/>
+                <w:color w:val="000000"/>
+                <w:lang w:val="nl-NL" w:eastAsia="nl-NL"/>
+              </w:rPr>
+              <w:t>Num Sol</w:t>
+            </w:r>
+            <w:r>
+              <w:rPr>
+                <w:rFonts w:ascii="Calibri" w:eastAsia="Times New Roman" w:hAnsi="Calibri" w:cs="Times New Roman"/>
+                <w:color w:val="000000"/>
+                <w:lang w:val="nl-NL" w:eastAsia="nl-NL"/>
+              </w:rPr>
+              <w:t>utions</w:t>
+            </w:r>
+          </w:p>
+        </w:tc>
+        <w:tc>
+          <w:tcPr>
+            <w:tcW w:w="396" w:type="dxa"/>
+            <w:tcBorders>
+              <w:top w:val="nil"/>
+              <w:bottom w:val="single" w:sz="4" w:space="0" w:color="auto"/>
+            </w:tcBorders>
+            <w:noWrap/>
+            <w:hideMark/>
+          </w:tcPr>
+          <w:p>
+            <w:pPr>
+              <w:cnfStyle w:val="100000000000" w:firstRow="1" w:lastRow="0" w:firstColumn="0" w:lastColumn="0" w:oddVBand="0" w:evenVBand="0" w:oddHBand="0" w:evenHBand="0" w:firstRowFirstColumn="0" w:firstRowLastColumn="0" w:lastRowFirstColumn="0" w:lastRowLastColumn="0"/>
+              <w:rPr>
+                <w:rFonts w:ascii="Calibri" w:eastAsia="Times New Roman" w:hAnsi="Calibri" w:cs="Times New Roman"/>
+                <w:color w:val="000000"/>
+                <w:lang w:val="nl-NL" w:eastAsia="nl-NL"/>
+              </w:rPr>
+            </w:pPr>
+          </w:p>
+        </w:tc>
+        <w:tc>
+          <w:tcPr>
+            <w:tcW w:w="960" w:type="dxa"/>
+            <w:tcBorders>
+              <w:top w:val="nil"/>
+              <w:bottom w:val="single" w:sz="4" w:space="0" w:color="auto"/>
+            </w:tcBorders>
+            <w:noWrap/>
+            <w:hideMark/>
+          </w:tcPr>
+          <w:p>
+            <w:pPr>
+              <w:cnfStyle w:val="100000000000" w:firstRow="1" w:lastRow="0" w:firstColumn="0" w:lastColumn="0" w:oddVBand="0" w:evenVBand="0" w:oddHBand="0" w:evenHBand="0" w:firstRowFirstColumn="0" w:firstRowLastColumn="0" w:lastRowFirstColumn="0" w:lastRowLastColumn="0"/>
+              <w:rPr>
+                <w:rFonts w:ascii="Calibri" w:eastAsia="Times New Roman" w:hAnsi="Calibri" w:cs="Times New Roman"/>
+                <w:color w:val="000000"/>
+                <w:lang w:val="nl-NL" w:eastAsia="nl-NL"/>
+              </w:rPr>
+            </w:pPr>
+          </w:p>
+        </w:tc>
+        <w:tc>
+          <w:tcPr>
+            <w:tcW w:w="380" w:type="dxa"/>
+            <w:tcBorders>
+              <w:top w:val="nil"/>
+              <w:bottom w:val="single" w:sz="4" w:space="0" w:color="auto"/>
+            </w:tcBorders>
+            <w:noWrap/>
+            <w:hideMark/>
+          </w:tcPr>
+          <w:p>
+            <w:pPr>
+              <w:cnfStyle w:val="100000000000" w:firstRow="1" w:lastRow="0" w:firstColumn="0" w:lastColumn="0" w:oddVBand="0" w:evenVBand="0" w:oddHBand="0" w:evenHBand="0" w:firstRowFirstColumn="0" w:firstRowLastColumn="0" w:lastRowFirstColumn="0" w:lastRowLastColumn="0"/>
+              <w:rPr>
+                <w:rFonts w:ascii="Calibri" w:eastAsia="Times New Roman" w:hAnsi="Calibri" w:cs="Times New Roman"/>
+                <w:color w:val="000000"/>
+                <w:lang w:val="nl-NL" w:eastAsia="nl-NL"/>
+              </w:rPr>
+            </w:pPr>
+          </w:p>
+        </w:tc>
+        <w:tc>
+          <w:tcPr>
+            <w:tcW w:w="2032" w:type="dxa"/>
+            <w:gridSpan w:val="2"/>
+            <w:tcBorders>
+              <w:top w:val="nil"/>
+              <w:bottom w:val="single" w:sz="4" w:space="0" w:color="auto"/>
+            </w:tcBorders>
+            <w:noWrap/>
+            <w:hideMark/>
+          </w:tcPr>
+          <w:p>
+            <w:pPr>
+              <w:cnfStyle w:val="100000000000" w:firstRow="1" w:lastRow="0" w:firstColumn="0" w:lastColumn="0" w:oddVBand="0" w:evenVBand="0" w:oddHBand="0" w:evenHBand="0" w:firstRowFirstColumn="0" w:firstRowLastColumn="0" w:lastRowFirstColumn="0" w:lastRowLastColumn="0"/>
+              <w:rPr>
+                <w:rFonts w:ascii="Calibri" w:eastAsia="Times New Roman" w:hAnsi="Calibri" w:cs="Times New Roman"/>
+                <w:color w:val="000000"/>
+                <w:lang w:val="nl-NL" w:eastAsia="nl-NL"/>
+              </w:rPr>
+            </w:pPr>
+            <w:r>
+              <w:rPr>
+                <w:rFonts w:ascii="Calibri" w:eastAsia="Times New Roman" w:hAnsi="Calibri" w:cs="Times New Roman"/>
+                <w:color w:val="000000"/>
+                <w:lang w:val="nl-NL" w:eastAsia="nl-NL"/>
+              </w:rPr>
+              <w:t>Min Moves</w:t>
+            </w:r>
+          </w:p>
+        </w:tc>
+        <w:tc>
+          <w:tcPr>
+            <w:tcW w:w="960" w:type="dxa"/>
+            <w:tcBorders>
+              <w:top w:val="nil"/>
+              <w:bottom w:val="single" w:sz="4" w:space="0" w:color="auto"/>
+            </w:tcBorders>
+            <w:noWrap/>
+            <w:hideMark/>
+          </w:tcPr>
+          <w:p>
+            <w:pPr>
+              <w:cnfStyle w:val="100000000000" w:firstRow="1" w:lastRow="0" w:firstColumn="0" w:lastColumn="0" w:oddVBand="0" w:evenVBand="0" w:oddHBand="0" w:evenHBand="0" w:firstRowFirstColumn="0" w:firstRowLastColumn="0" w:lastRowFirstColumn="0" w:lastRowLastColumn="0"/>
+              <w:rPr>
+                <w:rFonts w:ascii="Calibri" w:eastAsia="Times New Roman" w:hAnsi="Calibri" w:cs="Times New Roman"/>
+                <w:color w:val="000000"/>
+                <w:lang w:val="nl-NL" w:eastAsia="nl-NL"/>
+              </w:rPr>
+            </w:pPr>
+          </w:p>
+        </w:tc>
+        <w:tc>
+          <w:tcPr>
+            <w:tcW w:w="340" w:type="dxa"/>
+            <w:tcBorders>
+              <w:top w:val="nil"/>
+              <w:bottom w:val="single" w:sz="4" w:space="0" w:color="auto"/>
+            </w:tcBorders>
+            <w:noWrap/>
+            <w:hideMark/>
+          </w:tcPr>
+          <w:p>
+            <w:pPr>
+              <w:cnfStyle w:val="100000000000" w:firstRow="1" w:lastRow="0" w:firstColumn="0" w:lastColumn="0" w:oddVBand="0" w:evenVBand="0" w:oddHBand="0" w:evenHBand="0" w:firstRowFirstColumn="0" w:firstRowLastColumn="0" w:lastRowFirstColumn="0" w:lastRowLastColumn="0"/>
+              <w:rPr>
+                <w:rFonts w:ascii="Calibri" w:eastAsia="Times New Roman" w:hAnsi="Calibri" w:cs="Times New Roman"/>
+                <w:color w:val="000000"/>
+                <w:lang w:val="nl-NL" w:eastAsia="nl-NL"/>
+              </w:rPr>
+            </w:pPr>
+          </w:p>
+        </w:tc>
+        <w:tc>
+          <w:tcPr>
+            <w:tcW w:w="1920" w:type="dxa"/>
+            <w:gridSpan w:val="2"/>
+            <w:tcBorders>
+              <w:top w:val="nil"/>
+              <w:bottom w:val="single" w:sz="4" w:space="0" w:color="auto"/>
+            </w:tcBorders>
+            <w:noWrap/>
+            <w:hideMark/>
+          </w:tcPr>
+          <w:p>
+            <w:pPr>
+              <w:cnfStyle w:val="100000000000" w:firstRow="1" w:lastRow="0" w:firstColumn="0" w:lastColumn="0" w:oddVBand="0" w:evenVBand="0" w:oddHBand="0" w:evenHBand="0" w:firstRowFirstColumn="0" w:firstRowLastColumn="0" w:lastRowFirstColumn="0" w:lastRowLastColumn="0"/>
+              <w:rPr>
+                <w:rFonts w:ascii="Calibri" w:eastAsia="Times New Roman" w:hAnsi="Calibri" w:cs="Times New Roman"/>
+                <w:color w:val="000000"/>
+                <w:lang w:val="nl-NL" w:eastAsia="nl-NL"/>
+              </w:rPr>
+            </w:pPr>
+            <w:r>
+              <w:rPr>
+                <w:rFonts w:ascii="Calibri" w:eastAsia="Times New Roman" w:hAnsi="Calibri" w:cs="Times New Roman"/>
+                <w:color w:val="000000"/>
+                <w:lang w:val="nl-NL" w:eastAsia="nl-NL"/>
+              </w:rPr>
+              <w:t>Iterations</w:t>
+            </w:r>
+          </w:p>
+        </w:tc>
+        <w:tc>
+          <w:tcPr>
+            <w:tcW w:w="960" w:type="dxa"/>
+            <w:tcBorders>
+              <w:top w:val="nil"/>
+              <w:bottom w:val="single" w:sz="4" w:space="0" w:color="auto"/>
+            </w:tcBorders>
+            <w:noWrap/>
+            <w:hideMark/>
+          </w:tcPr>
+          <w:p>
+            <w:pPr>
+              <w:cnfStyle w:val="100000000000" w:firstRow="1" w:lastRow="0" w:firstColumn="0" w:lastColumn="0" w:oddVBand="0" w:evenVBand="0" w:oddHBand="0" w:evenHBand="0" w:firstRowFirstColumn="0" w:firstRowLastColumn="0" w:lastRowFirstColumn="0" w:lastRowLastColumn="0"/>
+              <w:rPr>
+                <w:rFonts w:ascii="Calibri" w:eastAsia="Times New Roman" w:hAnsi="Calibri" w:cs="Times New Roman"/>
+                <w:color w:val="000000"/>
+                <w:lang w:val="nl-NL" w:eastAsia="nl-NL"/>
+              </w:rPr>
+            </w:pPr>
+          </w:p>
+        </w:tc>
+      </w:tr>
+      <w:tr>
+        <w:trPr>
+          <w:cnfStyle w:val="000000100000" w:firstRow="0" w:lastRow="0" w:firstColumn="0" w:lastColumn="0" w:oddVBand="0" w:evenVBand="0" w:oddHBand="1" w:evenHBand="0" w:firstRowFirstColumn="0" w:firstRowLastColumn="0" w:lastRowFirstColumn="0" w:lastRowLastColumn="0"/>
+          <w:trHeight w:val="300"/>
+        </w:trPr>
+        <w:tc>
+          <w:tcPr>
+            <w:cnfStyle w:val="001000000000" w:firstRow="0" w:lastRow="0" w:firstColumn="1" w:lastColumn="0" w:oddVBand="0" w:evenVBand="0" w:oddHBand="0" w:evenHBand="0" w:firstRowFirstColumn="0" w:firstRowLastColumn="0" w:lastRowFirstColumn="0" w:lastRowLastColumn="0"/>
+            <w:tcW w:w="960" w:type="dxa"/>
+            <w:tcBorders>
+              <w:top w:val="single" w:sz="4" w:space="0" w:color="FFFFFF" w:themeColor="background1"/>
+              <w:bottom w:val="single" w:sz="4" w:space="0" w:color="auto"/>
+            </w:tcBorders>
+            <w:noWrap/>
+            <w:hideMark/>
+          </w:tcPr>
+          <w:p>
+            <w:pPr>
+              <w:rPr>
+                <w:rFonts w:ascii="Calibri" w:eastAsia="Times New Roman" w:hAnsi="Calibri" w:cs="Times New Roman"/>
+                <w:b/>
+                <w:color w:val="000000"/>
+                <w:lang w:val="nl-NL" w:eastAsia="nl-NL"/>
+              </w:rPr>
+            </w:pPr>
+          </w:p>
+        </w:tc>
+        <w:tc>
+          <w:tcPr>
+            <w:tcW w:w="1558" w:type="dxa"/>
+            <w:tcBorders>
+              <w:top w:val="single" w:sz="4" w:space="0" w:color="auto"/>
+              <w:bottom w:val="single" w:sz="4" w:space="0" w:color="auto"/>
+            </w:tcBorders>
+            <w:noWrap/>
+            <w:hideMark/>
+          </w:tcPr>
+          <w:p>
+            <w:pPr>
+              <w:cnfStyle w:val="000000100000" w:firstRow="0" w:lastRow="0" w:firstColumn="0" w:lastColumn="0" w:oddVBand="0" w:evenVBand="0" w:oddHBand="1" w:evenHBand="0" w:firstRowFirstColumn="0" w:firstRowLastColumn="0" w:lastRowFirstColumn="0" w:lastRowLastColumn="0"/>
+              <w:rPr>
+                <w:rFonts w:ascii="Calibri" w:eastAsia="Times New Roman" w:hAnsi="Calibri" w:cs="Times New Roman"/>
+                <w:b/>
+                <w:color w:val="000000"/>
+                <w:lang w:val="nl-NL" w:eastAsia="nl-NL"/>
+              </w:rPr>
+            </w:pPr>
+            <w:r>
+              <w:rPr>
+                <w:rFonts w:ascii="Calibri" w:eastAsia="Times New Roman" w:hAnsi="Calibri" w:cs="Times New Roman"/>
+                <w:b/>
+                <w:color w:val="000000"/>
+                <w:lang w:val="nl-NL" w:eastAsia="nl-NL"/>
+              </w:rPr>
+              <w:t xml:space="preserve">Random </w:t>
+            </w:r>
+          </w:p>
+        </w:tc>
+        <w:tc>
+          <w:tcPr>
+            <w:tcW w:w="396" w:type="dxa"/>
+            <w:tcBorders>
+              <w:top w:val="single" w:sz="4" w:space="0" w:color="auto"/>
+              <w:bottom w:val="single" w:sz="4" w:space="0" w:color="auto"/>
+            </w:tcBorders>
+            <w:noWrap/>
+            <w:hideMark/>
+          </w:tcPr>
+          <w:p>
+            <w:pPr>
+              <w:cnfStyle w:val="000000100000" w:firstRow="0" w:lastRow="0" w:firstColumn="0" w:lastColumn="0" w:oddVBand="0" w:evenVBand="0" w:oddHBand="1" w:evenHBand="0" w:firstRowFirstColumn="0" w:firstRowLastColumn="0" w:lastRowFirstColumn="0" w:lastRowLastColumn="0"/>
+              <w:rPr>
+                <w:rFonts w:ascii="Calibri" w:eastAsia="Times New Roman" w:hAnsi="Calibri" w:cs="Times New Roman"/>
+                <w:b/>
+                <w:color w:val="000000"/>
+                <w:lang w:val="nl-NL" w:eastAsia="nl-NL"/>
+              </w:rPr>
+            </w:pPr>
+            <w:r>
+              <w:rPr>
+                <w:rFonts w:ascii="Calibri" w:eastAsia="Times New Roman" w:hAnsi="Calibri" w:cs="Times New Roman"/>
+                <w:b/>
+                <w:color w:val="000000"/>
+                <w:lang w:val="nl-NL" w:eastAsia="nl-NL"/>
+              </w:rPr>
+              <w:t>BFS</w:t>
+            </w:r>
+          </w:p>
+        </w:tc>
+        <w:tc>
+          <w:tcPr>
+            <w:tcW w:w="960" w:type="dxa"/>
+            <w:tcBorders>
+              <w:top w:val="single" w:sz="4" w:space="0" w:color="auto"/>
+              <w:bottom w:val="single" w:sz="4" w:space="0" w:color="auto"/>
+            </w:tcBorders>
+            <w:noWrap/>
+            <w:hideMark/>
+          </w:tcPr>
+          <w:p>
+            <w:pPr>
+              <w:cnfStyle w:val="000000100000" w:firstRow="0" w:lastRow="0" w:firstColumn="0" w:lastColumn="0" w:oddVBand="0" w:evenVBand="0" w:oddHBand="1" w:evenHBand="0" w:firstRowFirstColumn="0" w:firstRowLastColumn="0" w:lastRowFirstColumn="0" w:lastRowLastColumn="0"/>
+              <w:rPr>
+                <w:rFonts w:ascii="Calibri" w:eastAsia="Times New Roman" w:hAnsi="Calibri" w:cs="Times New Roman"/>
+                <w:b/>
+                <w:color w:val="000000"/>
+                <w:lang w:val="nl-NL" w:eastAsia="nl-NL"/>
+              </w:rPr>
+            </w:pPr>
+            <w:r>
+              <w:rPr>
+                <w:rFonts w:ascii="Calibri" w:eastAsia="Times New Roman" w:hAnsi="Calibri" w:cs="Times New Roman"/>
+                <w:b/>
+                <w:color w:val="000000"/>
+                <w:lang w:val="nl-NL" w:eastAsia="nl-NL"/>
+              </w:rPr>
+              <w:t>DSF</w:t>
+            </w:r>
+          </w:p>
+        </w:tc>
+        <w:tc>
+          <w:tcPr>
+            <w:tcW w:w="380" w:type="dxa"/>
+            <w:tcBorders>
+              <w:top w:val="single" w:sz="4" w:space="0" w:color="auto"/>
+              <w:bottom w:val="single" w:sz="4" w:space="0" w:color="auto"/>
+            </w:tcBorders>
+            <w:noWrap/>
+            <w:hideMark/>
+          </w:tcPr>
+          <w:p>
+            <w:pPr>
+              <w:cnfStyle w:val="000000100000" w:firstRow="0" w:lastRow="0" w:firstColumn="0" w:lastColumn="0" w:oddVBand="0" w:evenVBand="0" w:oddHBand="1" w:evenHBand="0" w:firstRowFirstColumn="0" w:firstRowLastColumn="0" w:lastRowFirstColumn="0" w:lastRowLastColumn="0"/>
+              <w:rPr>
+                <w:rFonts w:ascii="Calibri" w:eastAsia="Times New Roman" w:hAnsi="Calibri" w:cs="Times New Roman"/>
+                <w:b/>
+                <w:color w:val="000000"/>
+                <w:lang w:val="nl-NL" w:eastAsia="nl-NL"/>
+              </w:rPr>
+            </w:pPr>
+          </w:p>
+        </w:tc>
+        <w:tc>
+          <w:tcPr>
+            <w:tcW w:w="964" w:type="dxa"/>
+            <w:tcBorders>
+              <w:top w:val="single" w:sz="4" w:space="0" w:color="auto"/>
+              <w:bottom w:val="single" w:sz="4" w:space="0" w:color="auto"/>
+            </w:tcBorders>
+            <w:noWrap/>
+            <w:hideMark/>
+          </w:tcPr>
+          <w:p>
+            <w:pPr>
+              <w:cnfStyle w:val="000000100000" w:firstRow="0" w:lastRow="0" w:firstColumn="0" w:lastColumn="0" w:oddVBand="0" w:evenVBand="0" w:oddHBand="1" w:evenHBand="0" w:firstRowFirstColumn="0" w:firstRowLastColumn="0" w:lastRowFirstColumn="0" w:lastRowLastColumn="0"/>
+              <w:rPr>
+                <w:rFonts w:ascii="Calibri" w:eastAsia="Times New Roman" w:hAnsi="Calibri" w:cs="Times New Roman"/>
+                <w:b/>
+                <w:color w:val="000000"/>
+                <w:lang w:val="nl-NL" w:eastAsia="nl-NL"/>
+              </w:rPr>
+            </w:pPr>
+            <w:r>
+              <w:rPr>
+                <w:rFonts w:ascii="Calibri" w:eastAsia="Times New Roman" w:hAnsi="Calibri" w:cs="Times New Roman"/>
+                <w:b/>
+                <w:color w:val="000000"/>
+                <w:lang w:val="nl-NL" w:eastAsia="nl-NL"/>
+              </w:rPr>
+              <w:t xml:space="preserve">Random </w:t>
+            </w:r>
+          </w:p>
+        </w:tc>
+        <w:tc>
+          <w:tcPr>
+            <w:tcW w:w="1068" w:type="dxa"/>
+            <w:tcBorders>
+              <w:top w:val="single" w:sz="4" w:space="0" w:color="auto"/>
+              <w:bottom w:val="single" w:sz="4" w:space="0" w:color="auto"/>
+            </w:tcBorders>
+            <w:noWrap/>
+            <w:hideMark/>
+          </w:tcPr>
+          <w:p>
+            <w:pPr>
+              <w:cnfStyle w:val="000000100000" w:firstRow="0" w:lastRow="0" w:firstColumn="0" w:lastColumn="0" w:oddVBand="0" w:evenVBand="0" w:oddHBand="1" w:evenHBand="0" w:firstRowFirstColumn="0" w:firstRowLastColumn="0" w:lastRowFirstColumn="0" w:lastRowLastColumn="0"/>
+              <w:rPr>
+                <w:rFonts w:ascii="Calibri" w:eastAsia="Times New Roman" w:hAnsi="Calibri" w:cs="Times New Roman"/>
+                <w:b/>
+                <w:color w:val="000000"/>
+                <w:lang w:val="nl-NL" w:eastAsia="nl-NL"/>
+              </w:rPr>
+            </w:pPr>
+            <w:r>
+              <w:rPr>
+                <w:rFonts w:ascii="Calibri" w:eastAsia="Times New Roman" w:hAnsi="Calibri" w:cs="Times New Roman"/>
+                <w:b/>
+                <w:color w:val="000000"/>
+                <w:lang w:val="nl-NL" w:eastAsia="nl-NL"/>
+              </w:rPr>
+              <w:t>BFS</w:t>
+            </w:r>
+          </w:p>
+        </w:tc>
+        <w:tc>
+          <w:tcPr>
+            <w:tcW w:w="960" w:type="dxa"/>
+            <w:tcBorders>
+              <w:top w:val="single" w:sz="4" w:space="0" w:color="auto"/>
+              <w:bottom w:val="single" w:sz="4" w:space="0" w:color="auto"/>
+            </w:tcBorders>
+            <w:noWrap/>
+            <w:hideMark/>
+          </w:tcPr>
+          <w:p>
+            <w:pPr>
+              <w:cnfStyle w:val="000000100000" w:firstRow="0" w:lastRow="0" w:firstColumn="0" w:lastColumn="0" w:oddVBand="0" w:evenVBand="0" w:oddHBand="1" w:evenHBand="0" w:firstRowFirstColumn="0" w:firstRowLastColumn="0" w:lastRowFirstColumn="0" w:lastRowLastColumn="0"/>
+              <w:rPr>
+                <w:rFonts w:ascii="Calibri" w:eastAsia="Times New Roman" w:hAnsi="Calibri" w:cs="Times New Roman"/>
+                <w:b/>
+                <w:color w:val="000000"/>
+                <w:lang w:val="nl-NL" w:eastAsia="nl-NL"/>
+              </w:rPr>
+            </w:pPr>
+            <w:r>
+              <w:rPr>
+                <w:rFonts w:ascii="Calibri" w:eastAsia="Times New Roman" w:hAnsi="Calibri" w:cs="Times New Roman"/>
+                <w:b/>
+                <w:color w:val="000000"/>
+                <w:lang w:val="nl-NL" w:eastAsia="nl-NL"/>
+              </w:rPr>
+              <w:t>DSF</w:t>
+            </w:r>
+          </w:p>
+        </w:tc>
+        <w:tc>
+          <w:tcPr>
+            <w:tcW w:w="340" w:type="dxa"/>
+            <w:tcBorders>
+              <w:top w:val="single" w:sz="4" w:space="0" w:color="auto"/>
+              <w:bottom w:val="single" w:sz="4" w:space="0" w:color="auto"/>
+            </w:tcBorders>
+            <w:noWrap/>
+            <w:hideMark/>
+          </w:tcPr>
+          <w:p>
+            <w:pPr>
+              <w:cnfStyle w:val="000000100000" w:firstRow="0" w:lastRow="0" w:firstColumn="0" w:lastColumn="0" w:oddVBand="0" w:evenVBand="0" w:oddHBand="1" w:evenHBand="0" w:firstRowFirstColumn="0" w:firstRowLastColumn="0" w:lastRowFirstColumn="0" w:lastRowLastColumn="0"/>
+              <w:rPr>
+                <w:rFonts w:ascii="Calibri" w:eastAsia="Times New Roman" w:hAnsi="Calibri" w:cs="Times New Roman"/>
+                <w:b/>
+                <w:color w:val="000000"/>
+                <w:lang w:val="nl-NL" w:eastAsia="nl-NL"/>
+              </w:rPr>
+            </w:pPr>
+          </w:p>
+        </w:tc>
+        <w:tc>
+          <w:tcPr>
+            <w:tcW w:w="1209" w:type="dxa"/>
+            <w:tcBorders>
+              <w:top w:val="single" w:sz="4" w:space="0" w:color="auto"/>
+              <w:bottom w:val="single" w:sz="4" w:space="0" w:color="auto"/>
+            </w:tcBorders>
+            <w:noWrap/>
+            <w:hideMark/>
+          </w:tcPr>
+          <w:p>
+            <w:pPr>
+              <w:cnfStyle w:val="000000100000" w:firstRow="0" w:lastRow="0" w:firstColumn="0" w:lastColumn="0" w:oddVBand="0" w:evenVBand="0" w:oddHBand="1" w:evenHBand="0" w:firstRowFirstColumn="0" w:firstRowLastColumn="0" w:lastRowFirstColumn="0" w:lastRowLastColumn="0"/>
+              <w:rPr>
+                <w:rFonts w:ascii="Calibri" w:eastAsia="Times New Roman" w:hAnsi="Calibri" w:cs="Times New Roman"/>
+                <w:b/>
+                <w:color w:val="000000"/>
+                <w:lang w:val="nl-NL" w:eastAsia="nl-NL"/>
+              </w:rPr>
+            </w:pPr>
+            <w:r>
+              <w:rPr>
+                <w:rFonts w:ascii="Calibri" w:eastAsia="Times New Roman" w:hAnsi="Calibri" w:cs="Times New Roman"/>
+                <w:b/>
+                <w:color w:val="000000"/>
+                <w:lang w:val="nl-NL" w:eastAsia="nl-NL"/>
+              </w:rPr>
+              <w:t xml:space="preserve">Random </w:t>
+            </w:r>
+          </w:p>
+        </w:tc>
+        <w:tc>
+          <w:tcPr>
+            <w:tcW w:w="711" w:type="dxa"/>
+            <w:tcBorders>
+              <w:top w:val="single" w:sz="4" w:space="0" w:color="auto"/>
+              <w:bottom w:val="single" w:sz="4" w:space="0" w:color="auto"/>
+            </w:tcBorders>
+            <w:noWrap/>
+            <w:hideMark/>
+          </w:tcPr>
+          <w:p>
+            <w:pPr>
+              <w:cnfStyle w:val="000000100000" w:firstRow="0" w:lastRow="0" w:firstColumn="0" w:lastColumn="0" w:oddVBand="0" w:evenVBand="0" w:oddHBand="1" w:evenHBand="0" w:firstRowFirstColumn="0" w:firstRowLastColumn="0" w:lastRowFirstColumn="0" w:lastRowLastColumn="0"/>
+              <w:rPr>
+                <w:rFonts w:ascii="Calibri" w:eastAsia="Times New Roman" w:hAnsi="Calibri" w:cs="Times New Roman"/>
+                <w:b/>
+                <w:color w:val="000000"/>
+                <w:lang w:val="nl-NL" w:eastAsia="nl-NL"/>
+              </w:rPr>
+            </w:pPr>
+            <w:r>
+              <w:rPr>
+                <w:rFonts w:ascii="Calibri" w:eastAsia="Times New Roman" w:hAnsi="Calibri" w:cs="Times New Roman"/>
+                <w:b/>
+                <w:color w:val="000000"/>
+                <w:lang w:val="nl-NL" w:eastAsia="nl-NL"/>
+              </w:rPr>
+              <w:t>BFS</w:t>
+            </w:r>
+          </w:p>
+        </w:tc>
+        <w:tc>
+          <w:tcPr>
+            <w:tcW w:w="960" w:type="dxa"/>
+            <w:tcBorders>
+              <w:top w:val="single" w:sz="4" w:space="0" w:color="auto"/>
+              <w:bottom w:val="single" w:sz="4" w:space="0" w:color="auto"/>
+            </w:tcBorders>
+            <w:noWrap/>
+            <w:hideMark/>
+          </w:tcPr>
+          <w:p>
+            <w:pPr>
+              <w:cnfStyle w:val="000000100000" w:firstRow="0" w:lastRow="0" w:firstColumn="0" w:lastColumn="0" w:oddVBand="0" w:evenVBand="0" w:oddHBand="1" w:evenHBand="0" w:firstRowFirstColumn="0" w:firstRowLastColumn="0" w:lastRowFirstColumn="0" w:lastRowLastColumn="0"/>
+              <w:rPr>
+                <w:rFonts w:ascii="Calibri" w:eastAsia="Times New Roman" w:hAnsi="Calibri" w:cs="Times New Roman"/>
+                <w:b/>
+                <w:color w:val="000000"/>
+                <w:lang w:val="nl-NL" w:eastAsia="nl-NL"/>
+              </w:rPr>
+            </w:pPr>
+            <w:r>
+              <w:rPr>
+                <w:rFonts w:ascii="Calibri" w:eastAsia="Times New Roman" w:hAnsi="Calibri" w:cs="Times New Roman"/>
+                <w:b/>
+                <w:color w:val="000000"/>
+                <w:lang w:val="nl-NL" w:eastAsia="nl-NL"/>
+              </w:rPr>
+              <w:t>DSF</w:t>
+            </w:r>
+          </w:p>
+        </w:tc>
+      </w:tr>
+      <w:tr>
+        <w:trPr>
+          <w:trHeight w:val="300"/>
+        </w:trPr>
+        <w:tc>
+          <w:tcPr>
+            <w:cnfStyle w:val="001000000000" w:firstRow="0" w:lastRow="0" w:firstColumn="1" w:lastColumn="0" w:oddVBand="0" w:evenVBand="0" w:oddHBand="0" w:evenHBand="0" w:firstRowFirstColumn="0" w:firstRowLastColumn="0" w:lastRowFirstColumn="0" w:lastRowLastColumn="0"/>
+            <w:tcW w:w="960" w:type="dxa"/>
+            <w:tcBorders>
+              <w:top w:val="single" w:sz="4" w:space="0" w:color="auto"/>
+            </w:tcBorders>
+            <w:noWrap/>
+            <w:hideMark/>
+          </w:tcPr>
+          <w:p>
+            <w:pPr>
+              <w:jc w:val="right"/>
+              <w:rPr>
+                <w:rFonts w:ascii="Calibri" w:eastAsia="Times New Roman" w:hAnsi="Calibri" w:cs="Times New Roman"/>
+                <w:color w:val="000000"/>
+                <w:lang w:val="nl-NL" w:eastAsia="nl-NL"/>
+              </w:rPr>
+            </w:pPr>
+            <w:r>
+              <w:rPr>
+                <w:rFonts w:ascii="Calibri" w:eastAsia="Times New Roman" w:hAnsi="Calibri" w:cs="Times New Roman"/>
+                <w:color w:val="000000"/>
+                <w:lang w:val="nl-NL" w:eastAsia="nl-NL"/>
+              </w:rPr>
+              <w:t>1</w:t>
+            </w:r>
+          </w:p>
+        </w:tc>
+        <w:tc>
+          <w:tcPr>
+            <w:tcW w:w="1558" w:type="dxa"/>
+            <w:tcBorders>
+              <w:top w:val="single" w:sz="4" w:space="0" w:color="auto"/>
+            </w:tcBorders>
+            <w:noWrap/>
+            <w:hideMark/>
+          </w:tcPr>
+          <w:p>
+            <w:pPr>
+              <w:jc w:val="right"/>
+              <w:cnfStyle w:val="000000000000" w:firstRow="0" w:lastRow="0" w:firstColumn="0" w:lastColumn="0" w:oddVBand="0" w:evenVBand="0" w:oddHBand="0" w:evenHBand="0" w:firstRowFirstColumn="0" w:firstRowLastColumn="0" w:lastRowFirstColumn="0" w:lastRowLastColumn="0"/>
+              <w:rPr>
+                <w:rFonts w:ascii="Calibri" w:eastAsia="Times New Roman" w:hAnsi="Calibri" w:cs="Times New Roman"/>
+                <w:color w:val="000000"/>
+                <w:lang w:val="nl-NL" w:eastAsia="nl-NL"/>
+              </w:rPr>
+            </w:pPr>
+            <w:r>
+              <w:rPr>
+                <w:rFonts w:ascii="Calibri" w:eastAsia="Times New Roman" w:hAnsi="Calibri" w:cs="Times New Roman"/>
+                <w:color w:val="000000"/>
+                <w:lang w:val="nl-NL" w:eastAsia="nl-NL"/>
+              </w:rPr>
+              <w:t>10</w:t>
+            </w:r>
+          </w:p>
+        </w:tc>
+        <w:tc>
+          <w:tcPr>
+            <w:tcW w:w="396" w:type="dxa"/>
+            <w:tcBorders>
+              <w:top w:val="single" w:sz="4" w:space="0" w:color="auto"/>
+            </w:tcBorders>
+            <w:noWrap/>
+            <w:hideMark/>
+          </w:tcPr>
+          <w:p>
+            <w:pPr>
+              <w:jc w:val="right"/>
+              <w:cnfStyle w:val="000000000000" w:firstRow="0" w:lastRow="0" w:firstColumn="0" w:lastColumn="0" w:oddVBand="0" w:evenVBand="0" w:oddHBand="0" w:evenHBand="0" w:firstRowFirstColumn="0" w:firstRowLastColumn="0" w:lastRowFirstColumn="0" w:lastRowLastColumn="0"/>
+              <w:rPr>
+                <w:rFonts w:ascii="Calibri" w:eastAsia="Times New Roman" w:hAnsi="Calibri" w:cs="Times New Roman"/>
+                <w:color w:val="000000"/>
+                <w:lang w:val="nl-NL" w:eastAsia="nl-NL"/>
+              </w:rPr>
+            </w:pPr>
+            <w:r>
+              <w:rPr>
+                <w:rFonts w:ascii="Calibri" w:eastAsia="Times New Roman" w:hAnsi="Calibri" w:cs="Times New Roman"/>
+                <w:color w:val="000000"/>
+                <w:lang w:val="nl-NL" w:eastAsia="nl-NL"/>
+              </w:rPr>
+              <w:t>#</w:t>
+            </w:r>
+          </w:p>
+        </w:tc>
+        <w:tc>
+          <w:tcPr>
+            <w:tcW w:w="960" w:type="dxa"/>
+            <w:tcBorders>
+              <w:top w:val="single" w:sz="4" w:space="0" w:color="auto"/>
+            </w:tcBorders>
+            <w:noWrap/>
+            <w:hideMark/>
+          </w:tcPr>
+          <w:p>
+            <w:pPr>
+              <w:jc w:val="right"/>
+              <w:cnfStyle w:val="000000000000" w:firstRow="0" w:lastRow="0" w:firstColumn="0" w:lastColumn="0" w:oddVBand="0" w:evenVBand="0" w:oddHBand="0" w:evenHBand="0" w:firstRowFirstColumn="0" w:firstRowLastColumn="0" w:lastRowFirstColumn="0" w:lastRowLastColumn="0"/>
+              <w:rPr>
+                <w:rFonts w:ascii="Calibri" w:eastAsia="Times New Roman" w:hAnsi="Calibri" w:cs="Times New Roman"/>
+                <w:color w:val="000000"/>
+                <w:lang w:val="nl-NL" w:eastAsia="nl-NL"/>
+              </w:rPr>
+            </w:pPr>
+            <w:r>
+              <w:rPr>
+                <w:rFonts w:ascii="Calibri" w:eastAsia="Times New Roman" w:hAnsi="Calibri" w:cs="Times New Roman"/>
+                <w:color w:val="000000"/>
+                <w:lang w:val="nl-NL" w:eastAsia="nl-NL"/>
+              </w:rPr>
+              <w:t>1</w:t>
+            </w:r>
+          </w:p>
+        </w:tc>
+        <w:tc>
+          <w:tcPr>
+            <w:tcW w:w="380" w:type="dxa"/>
+            <w:tcBorders>
+              <w:top w:val="single" w:sz="4" w:space="0" w:color="auto"/>
+            </w:tcBorders>
+            <w:noWrap/>
+            <w:hideMark/>
+          </w:tcPr>
+          <w:p>
+            <w:pPr>
+              <w:cnfStyle w:val="000000000000" w:firstRow="0" w:lastRow="0" w:firstColumn="0" w:lastColumn="0" w:oddVBand="0" w:evenVBand="0" w:oddHBand="0" w:evenHBand="0" w:firstRowFirstColumn="0" w:firstRowLastColumn="0" w:lastRowFirstColumn="0" w:lastRowLastColumn="0"/>
+              <w:rPr>
+                <w:rFonts w:ascii="Calibri" w:eastAsia="Times New Roman" w:hAnsi="Calibri" w:cs="Times New Roman"/>
+                <w:color w:val="000000"/>
+                <w:lang w:val="nl-NL" w:eastAsia="nl-NL"/>
+              </w:rPr>
+            </w:pPr>
+          </w:p>
+        </w:tc>
+        <w:tc>
+          <w:tcPr>
+            <w:tcW w:w="964" w:type="dxa"/>
+            <w:tcBorders>
+              <w:top w:val="single" w:sz="4" w:space="0" w:color="auto"/>
+            </w:tcBorders>
+            <w:noWrap/>
+            <w:hideMark/>
+          </w:tcPr>
+          <w:p>
+            <w:pPr>
+              <w:jc w:val="right"/>
+              <w:cnfStyle w:val="000000000000" w:firstRow="0" w:lastRow="0" w:firstColumn="0" w:lastColumn="0" w:oddVBand="0" w:evenVBand="0" w:oddHBand="0" w:evenHBand="0" w:firstRowFirstColumn="0" w:firstRowLastColumn="0" w:lastRowFirstColumn="0" w:lastRowLastColumn="0"/>
+              <w:rPr>
+                <w:rFonts w:ascii="Calibri" w:eastAsia="Times New Roman" w:hAnsi="Calibri" w:cs="Times New Roman"/>
+                <w:color w:val="000000"/>
+                <w:lang w:val="nl-NL" w:eastAsia="nl-NL"/>
+              </w:rPr>
+            </w:pPr>
+            <w:r>
+              <w:rPr>
+                <w:rFonts w:ascii="Calibri" w:eastAsia="Times New Roman" w:hAnsi="Calibri" w:cs="Times New Roman"/>
+                <w:color w:val="000000"/>
+                <w:lang w:val="nl-NL" w:eastAsia="nl-NL"/>
+              </w:rPr>
+              <w:t>51</w:t>
+            </w:r>
+          </w:p>
+        </w:tc>
+        <w:tc>
+          <w:tcPr>
+            <w:tcW w:w="1068" w:type="dxa"/>
+            <w:tcBorders>
+              <w:top w:val="single" w:sz="4" w:space="0" w:color="auto"/>
+            </w:tcBorders>
+            <w:noWrap/>
+            <w:hideMark/>
+          </w:tcPr>
+          <w:p>
+            <w:pPr>
+              <w:cnfStyle w:val="000000000000" w:firstRow="0" w:lastRow="0" w:firstColumn="0" w:lastColumn="0" w:oddVBand="0" w:evenVBand="0" w:oddHBand="0" w:evenHBand="0" w:firstRowFirstColumn="0" w:firstRowLastColumn="0" w:lastRowFirstColumn="0" w:lastRowLastColumn="0"/>
+              <w:rPr>
+                <w:rFonts w:ascii="Calibri" w:eastAsia="Times New Roman" w:hAnsi="Calibri" w:cs="Times New Roman"/>
+                <w:color w:val="000000"/>
+                <w:lang w:val="nl-NL" w:eastAsia="nl-NL"/>
+              </w:rPr>
+            </w:pPr>
+            <w:r>
+              <w:rPr>
+                <w:rFonts w:ascii="Calibri" w:eastAsia="Times New Roman" w:hAnsi="Calibri" w:cs="Times New Roman"/>
+                <w:color w:val="000000"/>
+                <w:lang w:val="nl-NL" w:eastAsia="nl-NL"/>
+              </w:rPr>
+              <w:t>Not Found</w:t>
+            </w:r>
+          </w:p>
+        </w:tc>
+        <w:tc>
+          <w:tcPr>
+            <w:tcW w:w="960" w:type="dxa"/>
+            <w:tcBorders>
+              <w:top w:val="single" w:sz="4" w:space="0" w:color="auto"/>
+            </w:tcBorders>
+            <w:noWrap/>
+            <w:hideMark/>
+          </w:tcPr>
+          <w:p>
+            <w:pPr>
+              <w:jc w:val="right"/>
+              <w:cnfStyle w:val="000000000000" w:firstRow="0" w:lastRow="0" w:firstColumn="0" w:lastColumn="0" w:oddVBand="0" w:evenVBand="0" w:oddHBand="0" w:evenHBand="0" w:firstRowFirstColumn="0" w:firstRowLastColumn="0" w:lastRowFirstColumn="0" w:lastRowLastColumn="0"/>
+              <w:rPr>
+                <w:rFonts w:ascii="Calibri" w:eastAsia="Times New Roman" w:hAnsi="Calibri" w:cs="Times New Roman"/>
+                <w:color w:val="000000"/>
+                <w:lang w:val="nl-NL" w:eastAsia="nl-NL"/>
+              </w:rPr>
+            </w:pPr>
+            <w:r>
+              <w:rPr>
+                <w:rFonts w:ascii="Calibri" w:eastAsia="Times New Roman" w:hAnsi="Calibri" w:cs="Times New Roman"/>
+                <w:color w:val="000000"/>
+                <w:lang w:val="nl-NL" w:eastAsia="nl-NL"/>
+              </w:rPr>
+              <w:t>2043</w:t>
+            </w:r>
+          </w:p>
+        </w:tc>
+        <w:tc>
+          <w:tcPr>
+            <w:tcW w:w="340" w:type="dxa"/>
+            <w:tcBorders>
+              <w:top w:val="single" w:sz="4" w:space="0" w:color="auto"/>
+            </w:tcBorders>
+            <w:noWrap/>
+            <w:hideMark/>
+          </w:tcPr>
+          <w:p>
+            <w:pPr>
+              <w:cnfStyle w:val="000000000000" w:firstRow="0" w:lastRow="0" w:firstColumn="0" w:lastColumn="0" w:oddVBand="0" w:evenVBand="0" w:oddHBand="0" w:evenHBand="0" w:firstRowFirstColumn="0" w:firstRowLastColumn="0" w:lastRowFirstColumn="0" w:lastRowLastColumn="0"/>
+              <w:rPr>
+                <w:rFonts w:ascii="Calibri" w:eastAsia="Times New Roman" w:hAnsi="Calibri" w:cs="Times New Roman"/>
+                <w:color w:val="000000"/>
+                <w:lang w:val="nl-NL" w:eastAsia="nl-NL"/>
+              </w:rPr>
+            </w:pPr>
+          </w:p>
+        </w:tc>
+        <w:tc>
+          <w:tcPr>
+            <w:tcW w:w="1209" w:type="dxa"/>
+            <w:tcBorders>
+              <w:top w:val="single" w:sz="4" w:space="0" w:color="auto"/>
+            </w:tcBorders>
+            <w:noWrap/>
+            <w:hideMark/>
+          </w:tcPr>
+          <w:p>
+            <w:pPr>
+              <w:jc w:val="right"/>
+              <w:cnfStyle w:val="000000000000" w:firstRow="0" w:lastRow="0" w:firstColumn="0" w:lastColumn="0" w:oddVBand="0" w:evenVBand="0" w:oddHBand="0" w:evenHBand="0" w:firstRowFirstColumn="0" w:firstRowLastColumn="0" w:lastRowFirstColumn="0" w:lastRowLastColumn="0"/>
+              <w:rPr>
+                <w:rFonts w:ascii="Calibri" w:eastAsia="Times New Roman" w:hAnsi="Calibri" w:cs="Times New Roman"/>
+                <w:color w:val="000000"/>
+                <w:lang w:val="nl-NL" w:eastAsia="nl-NL"/>
+              </w:rPr>
+            </w:pPr>
+            <w:r>
+              <w:rPr>
+                <w:rFonts w:ascii="Calibri" w:eastAsia="Times New Roman" w:hAnsi="Calibri" w:cs="Times New Roman"/>
+                <w:color w:val="000000"/>
+                <w:lang w:val="nl-NL" w:eastAsia="nl-NL"/>
+              </w:rPr>
+              <w:t>1000000</w:t>
+            </w:r>
+          </w:p>
+        </w:tc>
+        <w:tc>
+          <w:tcPr>
+            <w:tcW w:w="711" w:type="dxa"/>
+            <w:tcBorders>
+              <w:top w:val="single" w:sz="4" w:space="0" w:color="auto"/>
+            </w:tcBorders>
+            <w:noWrap/>
+            <w:hideMark/>
+          </w:tcPr>
+          <w:p>
+            <w:pPr>
+              <w:jc w:val="right"/>
+              <w:cnfStyle w:val="000000000000" w:firstRow="0" w:lastRow="0" w:firstColumn="0" w:lastColumn="0" w:oddVBand="0" w:evenVBand="0" w:oddHBand="0" w:evenHBand="0" w:firstRowFirstColumn="0" w:firstRowLastColumn="0" w:lastRowFirstColumn="0" w:lastRowLastColumn="0"/>
+              <w:rPr>
+                <w:rFonts w:ascii="Calibri" w:eastAsia="Times New Roman" w:hAnsi="Calibri" w:cs="Times New Roman"/>
+                <w:color w:val="000000"/>
+                <w:lang w:val="nl-NL" w:eastAsia="nl-NL"/>
+              </w:rPr>
+            </w:pPr>
+            <w:r>
+              <w:rPr>
+                <w:rFonts w:ascii="Calibri" w:eastAsia="Times New Roman" w:hAnsi="Calibri" w:cs="Times New Roman"/>
+                <w:color w:val="000000"/>
+                <w:lang w:val="nl-NL" w:eastAsia="nl-NL"/>
+              </w:rPr>
+              <w:t>7165</w:t>
+            </w:r>
+          </w:p>
+        </w:tc>
+        <w:tc>
+          <w:tcPr>
+            <w:tcW w:w="960" w:type="dxa"/>
+            <w:tcBorders>
+              <w:top w:val="single" w:sz="4" w:space="0" w:color="auto"/>
+            </w:tcBorders>
+            <w:noWrap/>
+            <w:hideMark/>
+          </w:tcPr>
+          <w:p>
+            <w:pPr>
+              <w:jc w:val="right"/>
+              <w:cnfStyle w:val="000000000000" w:firstRow="0" w:lastRow="0" w:firstColumn="0" w:lastColumn="0" w:oddVBand="0" w:evenVBand="0" w:oddHBand="0" w:evenHBand="0" w:firstRowFirstColumn="0" w:firstRowLastColumn="0" w:lastRowFirstColumn="0" w:lastRowLastColumn="0"/>
+              <w:rPr>
+                <w:rFonts w:ascii="Calibri" w:eastAsia="Times New Roman" w:hAnsi="Calibri" w:cs="Times New Roman"/>
+                <w:color w:val="000000"/>
+                <w:lang w:val="nl-NL" w:eastAsia="nl-NL"/>
+              </w:rPr>
+            </w:pPr>
+            <w:r>
+              <w:rPr>
+                <w:rFonts w:ascii="Calibri" w:eastAsia="Times New Roman" w:hAnsi="Calibri" w:cs="Times New Roman"/>
+                <w:color w:val="000000"/>
+                <w:lang w:val="nl-NL" w:eastAsia="nl-NL"/>
+              </w:rPr>
+              <w:t>902</w:t>
+            </w:r>
+          </w:p>
+        </w:tc>
+      </w:tr>
+      <w:tr>
+        <w:trPr>
+          <w:cnfStyle w:val="000000100000" w:firstRow="0" w:lastRow="0" w:firstColumn="0" w:lastColumn="0" w:oddVBand="0" w:evenVBand="0" w:oddHBand="1" w:evenHBand="0" w:firstRowFirstColumn="0" w:firstRowLastColumn="0" w:lastRowFirstColumn="0" w:lastRowLastColumn="0"/>
+          <w:trHeight w:val="300"/>
+        </w:trPr>
+        <w:tc>
+          <w:tcPr>
+            <w:cnfStyle w:val="001000000000" w:firstRow="0" w:lastRow="0" w:firstColumn="1" w:lastColumn="0" w:oddVBand="0" w:evenVBand="0" w:oddHBand="0" w:evenHBand="0" w:firstRowFirstColumn="0" w:firstRowLastColumn="0" w:lastRowFirstColumn="0" w:lastRowLastColumn="0"/>
+            <w:tcW w:w="960" w:type="dxa"/>
+            <w:noWrap/>
+            <w:hideMark/>
+          </w:tcPr>
+          <w:p>
+            <w:pPr>
+              <w:jc w:val="right"/>
+              <w:rPr>
+                <w:rFonts w:ascii="Calibri" w:eastAsia="Times New Roman" w:hAnsi="Calibri" w:cs="Times New Roman"/>
+                <w:color w:val="000000"/>
+                <w:lang w:val="nl-NL" w:eastAsia="nl-NL"/>
+              </w:rPr>
+            </w:pPr>
+            <w:r>
+              <w:rPr>
+                <w:rFonts w:ascii="Calibri" w:eastAsia="Times New Roman" w:hAnsi="Calibri" w:cs="Times New Roman"/>
+                <w:color w:val="000000"/>
+                <w:lang w:val="nl-NL" w:eastAsia="nl-NL"/>
+              </w:rPr>
+              <w:t>2</w:t>
+            </w:r>
+          </w:p>
+        </w:tc>
+        <w:tc>
+          <w:tcPr>
+            <w:tcW w:w="1558" w:type="dxa"/>
+            <w:noWrap/>
+            <w:hideMark/>
+          </w:tcPr>
+          <w:p>
+            <w:pPr>
+              <w:jc w:val="right"/>
+              <w:cnfStyle w:val="000000100000" w:firstRow="0" w:lastRow="0" w:firstColumn="0" w:lastColumn="0" w:oddVBand="0" w:evenVBand="0" w:oddHBand="1" w:evenHBand="0" w:firstRowFirstColumn="0" w:firstRowLastColumn="0" w:lastRowFirstColumn="0" w:lastRowLastColumn="0"/>
+              <w:rPr>
+                <w:rFonts w:ascii="Calibri" w:eastAsia="Times New Roman" w:hAnsi="Calibri" w:cs="Times New Roman"/>
+                <w:color w:val="000000"/>
+                <w:lang w:val="nl-NL" w:eastAsia="nl-NL"/>
+              </w:rPr>
+            </w:pPr>
+            <w:r>
+              <w:rPr>
+                <w:rFonts w:ascii="Calibri" w:eastAsia="Times New Roman" w:hAnsi="Calibri" w:cs="Times New Roman"/>
+                <w:color w:val="000000"/>
+                <w:lang w:val="nl-NL" w:eastAsia="nl-NL"/>
+              </w:rPr>
+              <w:t>7</w:t>
+            </w:r>
+          </w:p>
+        </w:tc>
+        <w:tc>
+          <w:tcPr>
+            <w:tcW w:w="396" w:type="dxa"/>
+            <w:noWrap/>
+            <w:hideMark/>
+          </w:tcPr>
+          <w:p>
+            <w:pPr>
+              <w:jc w:val="right"/>
+              <w:cnfStyle w:val="000000100000" w:firstRow="0" w:lastRow="0" w:firstColumn="0" w:lastColumn="0" w:oddVBand="0" w:evenVBand="0" w:oddHBand="1" w:evenHBand="0" w:firstRowFirstColumn="0" w:firstRowLastColumn="0" w:lastRowFirstColumn="0" w:lastRowLastColumn="0"/>
+              <w:rPr>
+                <w:rFonts w:ascii="Calibri" w:eastAsia="Times New Roman" w:hAnsi="Calibri" w:cs="Times New Roman"/>
+                <w:color w:val="000000"/>
+                <w:lang w:val="nl-NL" w:eastAsia="nl-NL"/>
+              </w:rPr>
+            </w:pPr>
+            <w:r>
+              <w:rPr>
+                <w:rFonts w:ascii="Calibri" w:eastAsia="Times New Roman" w:hAnsi="Calibri" w:cs="Times New Roman"/>
+                <w:color w:val="000000"/>
+                <w:lang w:val="nl-NL" w:eastAsia="nl-NL"/>
+              </w:rPr>
+              <w:t>#</w:t>
+            </w:r>
+          </w:p>
+        </w:tc>
+        <w:tc>
+          <w:tcPr>
+            <w:tcW w:w="960" w:type="dxa"/>
+            <w:noWrap/>
+            <w:hideMark/>
+          </w:tcPr>
+          <w:p>
+            <w:pPr>
+              <w:jc w:val="right"/>
+              <w:cnfStyle w:val="000000100000" w:firstRow="0" w:lastRow="0" w:firstColumn="0" w:lastColumn="0" w:oddVBand="0" w:evenVBand="0" w:oddHBand="1" w:evenHBand="0" w:firstRowFirstColumn="0" w:firstRowLastColumn="0" w:lastRowFirstColumn="0" w:lastRowLastColumn="0"/>
+              <w:rPr>
+                <w:rFonts w:ascii="Calibri" w:eastAsia="Times New Roman" w:hAnsi="Calibri" w:cs="Times New Roman"/>
+                <w:color w:val="000000"/>
+                <w:lang w:val="nl-NL" w:eastAsia="nl-NL"/>
+              </w:rPr>
+            </w:pPr>
+            <w:r>
+              <w:rPr>
+                <w:rFonts w:ascii="Calibri" w:eastAsia="Times New Roman" w:hAnsi="Calibri" w:cs="Times New Roman"/>
+                <w:color w:val="000000"/>
+                <w:lang w:val="nl-NL" w:eastAsia="nl-NL"/>
+              </w:rPr>
+              <w:t>1</w:t>
+            </w:r>
+          </w:p>
+        </w:tc>
+        <w:tc>
+          <w:tcPr>
+            <w:tcW w:w="380" w:type="dxa"/>
+            <w:noWrap/>
+            <w:hideMark/>
+          </w:tcPr>
+          <w:p>
+            <w:pPr>
+              <w:cnfStyle w:val="000000100000" w:firstRow="0" w:lastRow="0" w:firstColumn="0" w:lastColumn="0" w:oddVBand="0" w:evenVBand="0" w:oddHBand="1" w:evenHBand="0" w:firstRowFirstColumn="0" w:firstRowLastColumn="0" w:lastRowFirstColumn="0" w:lastRowLastColumn="0"/>
+              <w:rPr>
+                <w:rFonts w:ascii="Calibri" w:eastAsia="Times New Roman" w:hAnsi="Calibri" w:cs="Times New Roman"/>
+                <w:color w:val="000000"/>
+                <w:lang w:val="nl-NL" w:eastAsia="nl-NL"/>
+              </w:rPr>
+            </w:pPr>
+          </w:p>
+        </w:tc>
+        <w:tc>
+          <w:tcPr>
+            <w:tcW w:w="964" w:type="dxa"/>
+            <w:noWrap/>
+            <w:hideMark/>
+          </w:tcPr>
+          <w:p>
+            <w:pPr>
+              <w:jc w:val="right"/>
+              <w:cnfStyle w:val="000000100000" w:firstRow="0" w:lastRow="0" w:firstColumn="0" w:lastColumn="0" w:oddVBand="0" w:evenVBand="0" w:oddHBand="1" w:evenHBand="0" w:firstRowFirstColumn="0" w:firstRowLastColumn="0" w:lastRowFirstColumn="0" w:lastRowLastColumn="0"/>
+              <w:rPr>
+                <w:rFonts w:ascii="Calibri" w:eastAsia="Times New Roman" w:hAnsi="Calibri" w:cs="Times New Roman"/>
+                <w:color w:val="000000"/>
+                <w:lang w:val="nl-NL" w:eastAsia="nl-NL"/>
+              </w:rPr>
+            </w:pPr>
+            <w:r>
+              <w:rPr>
+                <w:rFonts w:ascii="Calibri" w:eastAsia="Times New Roman" w:hAnsi="Calibri" w:cs="Times New Roman"/>
+                <w:color w:val="000000"/>
+                <w:lang w:val="nl-NL" w:eastAsia="nl-NL"/>
+              </w:rPr>
+              <w:t>71</w:t>
+            </w:r>
+          </w:p>
+        </w:tc>
+        <w:tc>
+          <w:tcPr>
+            <w:tcW w:w="1068" w:type="dxa"/>
+            <w:noWrap/>
+            <w:hideMark/>
+          </w:tcPr>
+          <w:p>
+            <w:pPr>
+              <w:cnfStyle w:val="000000100000" w:firstRow="0" w:lastRow="0" w:firstColumn="0" w:lastColumn="0" w:oddVBand="0" w:evenVBand="0" w:oddHBand="1" w:evenHBand="0" w:firstRowFirstColumn="0" w:firstRowLastColumn="0" w:lastRowFirstColumn="0" w:lastRowLastColumn="0"/>
+              <w:rPr>
+                <w:rFonts w:ascii="Calibri" w:eastAsia="Times New Roman" w:hAnsi="Calibri" w:cs="Times New Roman"/>
+                <w:color w:val="000000"/>
+                <w:lang w:val="nl-NL" w:eastAsia="nl-NL"/>
+              </w:rPr>
+            </w:pPr>
+            <w:r>
+              <w:rPr>
+                <w:rFonts w:ascii="Calibri" w:eastAsia="Times New Roman" w:hAnsi="Calibri" w:cs="Times New Roman"/>
+                <w:color w:val="000000"/>
+                <w:lang w:val="nl-NL" w:eastAsia="nl-NL"/>
+              </w:rPr>
+              <w:t>Not Found</w:t>
+            </w:r>
+          </w:p>
+        </w:tc>
+        <w:tc>
+          <w:tcPr>
+            <w:tcW w:w="960" w:type="dxa"/>
+            <w:noWrap/>
+            <w:hideMark/>
+          </w:tcPr>
+          <w:p>
+            <w:pPr>
+              <w:jc w:val="right"/>
+              <w:cnfStyle w:val="000000100000" w:firstRow="0" w:lastRow="0" w:firstColumn="0" w:lastColumn="0" w:oddVBand="0" w:evenVBand="0" w:oddHBand="1" w:evenHBand="0" w:firstRowFirstColumn="0" w:firstRowLastColumn="0" w:lastRowFirstColumn="0" w:lastRowLastColumn="0"/>
+              <w:rPr>
+                <w:rFonts w:ascii="Calibri" w:eastAsia="Times New Roman" w:hAnsi="Calibri" w:cs="Times New Roman"/>
+                <w:color w:val="000000"/>
+                <w:lang w:val="nl-NL" w:eastAsia="nl-NL"/>
+              </w:rPr>
+            </w:pPr>
+            <w:r>
+              <w:rPr>
+                <w:rFonts w:ascii="Calibri" w:eastAsia="Times New Roman" w:hAnsi="Calibri" w:cs="Times New Roman"/>
+                <w:color w:val="000000"/>
+                <w:lang w:val="nl-NL" w:eastAsia="nl-NL"/>
+              </w:rPr>
+              <w:t>192</w:t>
+            </w:r>
+          </w:p>
+        </w:tc>
+        <w:tc>
+          <w:tcPr>
+            <w:tcW w:w="340" w:type="dxa"/>
+            <w:noWrap/>
+            <w:hideMark/>
+          </w:tcPr>
+          <w:p>
+            <w:pPr>
+              <w:cnfStyle w:val="000000100000" w:firstRow="0" w:lastRow="0" w:firstColumn="0" w:lastColumn="0" w:oddVBand="0" w:evenVBand="0" w:oddHBand="1" w:evenHBand="0" w:firstRowFirstColumn="0" w:firstRowLastColumn="0" w:lastRowFirstColumn="0" w:lastRowLastColumn="0"/>
+              <w:rPr>
+                <w:rFonts w:ascii="Calibri" w:eastAsia="Times New Roman" w:hAnsi="Calibri" w:cs="Times New Roman"/>
+                <w:color w:val="000000"/>
+                <w:lang w:val="nl-NL" w:eastAsia="nl-NL"/>
+              </w:rPr>
+            </w:pPr>
+          </w:p>
+        </w:tc>
+        <w:tc>
+          <w:tcPr>
+            <w:tcW w:w="1209" w:type="dxa"/>
+            <w:noWrap/>
+            <w:hideMark/>
+          </w:tcPr>
+          <w:p>
+            <w:pPr>
+              <w:jc w:val="right"/>
+              <w:cnfStyle w:val="000000100000" w:firstRow="0" w:lastRow="0" w:firstColumn="0" w:lastColumn="0" w:oddVBand="0" w:evenVBand="0" w:oddHBand="1" w:evenHBand="0" w:firstRowFirstColumn="0" w:firstRowLastColumn="0" w:lastRowFirstColumn="0" w:lastRowLastColumn="0"/>
+              <w:rPr>
+                <w:rFonts w:ascii="Calibri" w:eastAsia="Times New Roman" w:hAnsi="Calibri" w:cs="Times New Roman"/>
+                <w:color w:val="000000"/>
+                <w:lang w:val="nl-NL" w:eastAsia="nl-NL"/>
+              </w:rPr>
+            </w:pPr>
+            <w:r>
+              <w:rPr>
+                <w:rFonts w:ascii="Calibri" w:eastAsia="Times New Roman" w:hAnsi="Calibri" w:cs="Times New Roman"/>
+                <w:color w:val="000000"/>
+                <w:lang w:val="nl-NL" w:eastAsia="nl-NL"/>
+              </w:rPr>
+              <w:t>1000000</w:t>
+            </w:r>
+          </w:p>
+        </w:tc>
+        <w:tc>
+          <w:tcPr>
+            <w:tcW w:w="711" w:type="dxa"/>
+            <w:noWrap/>
+            <w:hideMark/>
+          </w:tcPr>
+          <w:p>
+            <w:pPr>
+              <w:jc w:val="right"/>
+              <w:cnfStyle w:val="000000100000" w:firstRow="0" w:lastRow="0" w:firstColumn="0" w:lastColumn="0" w:oddVBand="0" w:evenVBand="0" w:oddHBand="1" w:evenHBand="0" w:firstRowFirstColumn="0" w:firstRowLastColumn="0" w:lastRowFirstColumn="0" w:lastRowLastColumn="0"/>
+              <w:rPr>
+                <w:rFonts w:ascii="Calibri" w:eastAsia="Times New Roman" w:hAnsi="Calibri" w:cs="Times New Roman"/>
+                <w:color w:val="000000"/>
+                <w:lang w:val="nl-NL" w:eastAsia="nl-NL"/>
+              </w:rPr>
+            </w:pPr>
+            <w:r>
+              <w:rPr>
+                <w:rFonts w:ascii="Calibri" w:eastAsia="Times New Roman" w:hAnsi="Calibri" w:cs="Times New Roman"/>
+                <w:color w:val="000000"/>
+                <w:lang w:val="nl-NL" w:eastAsia="nl-NL"/>
+              </w:rPr>
+              <w:t>3430</w:t>
+            </w:r>
+          </w:p>
+        </w:tc>
+        <w:tc>
+          <w:tcPr>
+            <w:tcW w:w="960" w:type="dxa"/>
+            <w:noWrap/>
+            <w:hideMark/>
+          </w:tcPr>
+          <w:p>
+            <w:pPr>
+              <w:jc w:val="right"/>
+              <w:cnfStyle w:val="000000100000" w:firstRow="0" w:lastRow="0" w:firstColumn="0" w:lastColumn="0" w:oddVBand="0" w:evenVBand="0" w:oddHBand="1" w:evenHBand="0" w:firstRowFirstColumn="0" w:firstRowLastColumn="0" w:lastRowFirstColumn="0" w:lastRowLastColumn="0"/>
+              <w:rPr>
+                <w:rFonts w:ascii="Calibri" w:eastAsia="Times New Roman" w:hAnsi="Calibri" w:cs="Times New Roman"/>
+                <w:color w:val="000000"/>
+                <w:lang w:val="nl-NL" w:eastAsia="nl-NL"/>
+              </w:rPr>
+            </w:pPr>
+            <w:r>
+              <w:rPr>
+                <w:rFonts w:ascii="Calibri" w:eastAsia="Times New Roman" w:hAnsi="Calibri" w:cs="Times New Roman"/>
+                <w:color w:val="000000"/>
+                <w:lang w:val="nl-NL" w:eastAsia="nl-NL"/>
+              </w:rPr>
+              <w:t>143</w:t>
+            </w:r>
+          </w:p>
+        </w:tc>
+      </w:tr>
+      <w:tr>
+        <w:trPr>
+          <w:trHeight w:val="300"/>
+        </w:trPr>
+        <w:tc>
+          <w:tcPr>
+            <w:cnfStyle w:val="001000000000" w:firstRow="0" w:lastRow="0" w:firstColumn="1" w:lastColumn="0" w:oddVBand="0" w:evenVBand="0" w:oddHBand="0" w:evenHBand="0" w:firstRowFirstColumn="0" w:firstRowLastColumn="0" w:lastRowFirstColumn="0" w:lastRowLastColumn="0"/>
+            <w:tcW w:w="960" w:type="dxa"/>
+            <w:noWrap/>
+            <w:hideMark/>
+          </w:tcPr>
+          <w:p>
+            <w:pPr>
+              <w:jc w:val="right"/>
+              <w:rPr>
+                <w:rFonts w:ascii="Calibri" w:eastAsia="Times New Roman" w:hAnsi="Calibri" w:cs="Times New Roman"/>
+                <w:color w:val="000000"/>
+                <w:lang w:val="nl-NL" w:eastAsia="nl-NL"/>
+              </w:rPr>
+            </w:pPr>
+            <w:r>
+              <w:rPr>
+                <w:rFonts w:ascii="Calibri" w:eastAsia="Times New Roman" w:hAnsi="Calibri" w:cs="Times New Roman"/>
+                <w:color w:val="000000"/>
+                <w:lang w:val="nl-NL" w:eastAsia="nl-NL"/>
+              </w:rPr>
+              <w:t>3</w:t>
+            </w:r>
+          </w:p>
+        </w:tc>
+        <w:tc>
+          <w:tcPr>
+            <w:tcW w:w="1558" w:type="dxa"/>
+            <w:noWrap/>
+            <w:hideMark/>
+          </w:tcPr>
+          <w:p>
+            <w:pPr>
+              <w:jc w:val="right"/>
+              <w:cnfStyle w:val="000000000000" w:firstRow="0" w:lastRow="0" w:firstColumn="0" w:lastColumn="0" w:oddVBand="0" w:evenVBand="0" w:oddHBand="0" w:evenHBand="0" w:firstRowFirstColumn="0" w:firstRowLastColumn="0" w:lastRowFirstColumn="0" w:lastRowLastColumn="0"/>
+              <w:rPr>
+                <w:rFonts w:ascii="Calibri" w:eastAsia="Times New Roman" w:hAnsi="Calibri" w:cs="Times New Roman"/>
+                <w:color w:val="000000"/>
+                <w:lang w:val="nl-NL" w:eastAsia="nl-NL"/>
+              </w:rPr>
+            </w:pPr>
+            <w:r>
+              <w:rPr>
+                <w:rFonts w:ascii="Calibri" w:eastAsia="Times New Roman" w:hAnsi="Calibri" w:cs="Times New Roman"/>
+                <w:color w:val="000000"/>
+                <w:lang w:val="nl-NL" w:eastAsia="nl-NL"/>
+              </w:rPr>
+              <w:t>8</w:t>
+            </w:r>
+          </w:p>
+        </w:tc>
+        <w:tc>
+          <w:tcPr>
+            <w:tcW w:w="396" w:type="dxa"/>
+            <w:noWrap/>
+            <w:hideMark/>
+          </w:tcPr>
+          <w:p>
+            <w:pPr>
+              <w:jc w:val="right"/>
+              <w:cnfStyle w:val="000000000000" w:firstRow="0" w:lastRow="0" w:firstColumn="0" w:lastColumn="0" w:oddVBand="0" w:evenVBand="0" w:oddHBand="0" w:evenHBand="0" w:firstRowFirstColumn="0" w:firstRowLastColumn="0" w:lastRowFirstColumn="0" w:lastRowLastColumn="0"/>
+              <w:rPr>
+                <w:rFonts w:ascii="Calibri" w:eastAsia="Times New Roman" w:hAnsi="Calibri" w:cs="Times New Roman"/>
+                <w:color w:val="000000"/>
+                <w:lang w:val="nl-NL" w:eastAsia="nl-NL"/>
+              </w:rPr>
+            </w:pPr>
+            <w:r>
+              <w:rPr>
+                <w:rFonts w:ascii="Calibri" w:eastAsia="Times New Roman" w:hAnsi="Calibri" w:cs="Times New Roman"/>
+                <w:color w:val="000000"/>
+                <w:lang w:val="nl-NL" w:eastAsia="nl-NL"/>
+              </w:rPr>
+              <w:t>#</w:t>
+            </w:r>
+          </w:p>
+        </w:tc>
+        <w:tc>
+          <w:tcPr>
+            <w:tcW w:w="960" w:type="dxa"/>
+            <w:noWrap/>
+            <w:hideMark/>
+          </w:tcPr>
+          <w:p>
+            <w:pPr>
+              <w:jc w:val="right"/>
+              <w:cnfStyle w:val="000000000000" w:firstRow="0" w:lastRow="0" w:firstColumn="0" w:lastColumn="0" w:oddVBand="0" w:evenVBand="0" w:oddHBand="0" w:evenHBand="0" w:firstRowFirstColumn="0" w:firstRowLastColumn="0" w:lastRowFirstColumn="0" w:lastRowLastColumn="0"/>
+              <w:rPr>
+                <w:rFonts w:ascii="Calibri" w:eastAsia="Times New Roman" w:hAnsi="Calibri" w:cs="Times New Roman"/>
+                <w:color w:val="000000"/>
+                <w:lang w:val="nl-NL" w:eastAsia="nl-NL"/>
+              </w:rPr>
+            </w:pPr>
+            <w:r>
+              <w:rPr>
+                <w:rFonts w:ascii="Calibri" w:eastAsia="Times New Roman" w:hAnsi="Calibri" w:cs="Times New Roman"/>
+                <w:color w:val="000000"/>
+                <w:lang w:val="nl-NL" w:eastAsia="nl-NL"/>
+              </w:rPr>
+              <w:t>1</w:t>
+            </w:r>
+          </w:p>
+        </w:tc>
+        <w:tc>
+          <w:tcPr>
+            <w:tcW w:w="380" w:type="dxa"/>
+            <w:noWrap/>
+            <w:hideMark/>
+          </w:tcPr>
+          <w:p>
+            <w:pPr>
+              <w:cnfStyle w:val="000000000000" w:firstRow="0" w:lastRow="0" w:firstColumn="0" w:lastColumn="0" w:oddVBand="0" w:evenVBand="0" w:oddHBand="0" w:evenHBand="0" w:firstRowFirstColumn="0" w:firstRowLastColumn="0" w:lastRowFirstColumn="0" w:lastRowLastColumn="0"/>
+              <w:rPr>
+                <w:rFonts w:ascii="Calibri" w:eastAsia="Times New Roman" w:hAnsi="Calibri" w:cs="Times New Roman"/>
+                <w:color w:val="000000"/>
+                <w:lang w:val="nl-NL" w:eastAsia="nl-NL"/>
+              </w:rPr>
+            </w:pPr>
+          </w:p>
+        </w:tc>
+        <w:tc>
+          <w:tcPr>
+            <w:tcW w:w="964" w:type="dxa"/>
+            <w:noWrap/>
+            <w:hideMark/>
+          </w:tcPr>
+          <w:p>
+            <w:pPr>
+              <w:jc w:val="right"/>
+              <w:cnfStyle w:val="000000000000" w:firstRow="0" w:lastRow="0" w:firstColumn="0" w:lastColumn="0" w:oddVBand="0" w:evenVBand="0" w:oddHBand="0" w:evenHBand="0" w:firstRowFirstColumn="0" w:firstRowLastColumn="0" w:lastRowFirstColumn="0" w:lastRowLastColumn="0"/>
+              <w:rPr>
+                <w:rFonts w:ascii="Calibri" w:eastAsia="Times New Roman" w:hAnsi="Calibri" w:cs="Times New Roman"/>
+                <w:color w:val="000000"/>
+                <w:lang w:val="nl-NL" w:eastAsia="nl-NL"/>
+              </w:rPr>
+            </w:pPr>
+            <w:r>
+              <w:rPr>
+                <w:rFonts w:ascii="Calibri" w:eastAsia="Times New Roman" w:hAnsi="Calibri" w:cs="Times New Roman"/>
+                <w:color w:val="000000"/>
+                <w:lang w:val="nl-NL" w:eastAsia="nl-NL"/>
+              </w:rPr>
+              <w:t>37</w:t>
+            </w:r>
+          </w:p>
+        </w:tc>
+        <w:tc>
+          <w:tcPr>
+            <w:tcW w:w="1068" w:type="dxa"/>
+            <w:noWrap/>
+            <w:hideMark/>
+          </w:tcPr>
+          <w:p>
+            <w:pPr>
+              <w:cnfStyle w:val="000000000000" w:firstRow="0" w:lastRow="0" w:firstColumn="0" w:lastColumn="0" w:oddVBand="0" w:evenVBand="0" w:oddHBand="0" w:evenHBand="0" w:firstRowFirstColumn="0" w:firstRowLastColumn="0" w:lastRowFirstColumn="0" w:lastRowLastColumn="0"/>
+              <w:rPr>
+                <w:rFonts w:ascii="Calibri" w:eastAsia="Times New Roman" w:hAnsi="Calibri" w:cs="Times New Roman"/>
+                <w:color w:val="000000"/>
+                <w:lang w:val="nl-NL" w:eastAsia="nl-NL"/>
+              </w:rPr>
+            </w:pPr>
+            <w:r>
+              <w:rPr>
+                <w:rFonts w:ascii="Calibri" w:eastAsia="Times New Roman" w:hAnsi="Calibri" w:cs="Times New Roman"/>
+                <w:color w:val="000000"/>
+                <w:lang w:val="nl-NL" w:eastAsia="nl-NL"/>
+              </w:rPr>
+              <w:t>Not Found</w:t>
+            </w:r>
+          </w:p>
+        </w:tc>
+        <w:tc>
+          <w:tcPr>
+            <w:tcW w:w="960" w:type="dxa"/>
+            <w:noWrap/>
+            <w:hideMark/>
+          </w:tcPr>
+          <w:p>
+            <w:pPr>
+              <w:jc w:val="right"/>
+              <w:cnfStyle w:val="000000000000" w:firstRow="0" w:lastRow="0" w:firstColumn="0" w:lastColumn="0" w:oddVBand="0" w:evenVBand="0" w:oddHBand="0" w:evenHBand="0" w:firstRowFirstColumn="0" w:firstRowLastColumn="0" w:lastRowFirstColumn="0" w:lastRowLastColumn="0"/>
+              <w:rPr>
+                <w:rFonts w:ascii="Calibri" w:eastAsia="Times New Roman" w:hAnsi="Calibri" w:cs="Times New Roman"/>
+                <w:color w:val="000000"/>
+                <w:lang w:val="nl-NL" w:eastAsia="nl-NL"/>
+              </w:rPr>
+            </w:pPr>
+            <w:r>
+              <w:rPr>
+                <w:rFonts w:ascii="Calibri" w:eastAsia="Times New Roman" w:hAnsi="Calibri" w:cs="Times New Roman"/>
+                <w:color w:val="000000"/>
+                <w:lang w:val="nl-NL" w:eastAsia="nl-NL"/>
+              </w:rPr>
+              <w:t>667</w:t>
+            </w:r>
+          </w:p>
+        </w:tc>
+        <w:tc>
+          <w:tcPr>
+            <w:tcW w:w="340" w:type="dxa"/>
+            <w:noWrap/>
+            <w:hideMark/>
+          </w:tcPr>
+          <w:p>
+            <w:pPr>
+              <w:cnfStyle w:val="000000000000" w:firstRow="0" w:lastRow="0" w:firstColumn="0" w:lastColumn="0" w:oddVBand="0" w:evenVBand="0" w:oddHBand="0" w:evenHBand="0" w:firstRowFirstColumn="0" w:firstRowLastColumn="0" w:lastRowFirstColumn="0" w:lastRowLastColumn="0"/>
+              <w:rPr>
+                <w:rFonts w:ascii="Calibri" w:eastAsia="Times New Roman" w:hAnsi="Calibri" w:cs="Times New Roman"/>
+                <w:color w:val="000000"/>
+                <w:lang w:val="nl-NL" w:eastAsia="nl-NL"/>
+              </w:rPr>
+            </w:pPr>
+          </w:p>
+        </w:tc>
+        <w:tc>
+          <w:tcPr>
+            <w:tcW w:w="1209" w:type="dxa"/>
+            <w:noWrap/>
+            <w:hideMark/>
+          </w:tcPr>
+          <w:p>
+            <w:pPr>
+              <w:jc w:val="right"/>
+              <w:cnfStyle w:val="000000000000" w:firstRow="0" w:lastRow="0" w:firstColumn="0" w:lastColumn="0" w:oddVBand="0" w:evenVBand="0" w:oddHBand="0" w:evenHBand="0" w:firstRowFirstColumn="0" w:firstRowLastColumn="0" w:lastRowFirstColumn="0" w:lastRowLastColumn="0"/>
+              <w:rPr>
+                <w:rFonts w:ascii="Calibri" w:eastAsia="Times New Roman" w:hAnsi="Calibri" w:cs="Times New Roman"/>
+                <w:color w:val="000000"/>
+                <w:lang w:val="nl-NL" w:eastAsia="nl-NL"/>
+              </w:rPr>
+            </w:pPr>
+            <w:r>
+              <w:rPr>
+                <w:rFonts w:ascii="Calibri" w:eastAsia="Times New Roman" w:hAnsi="Calibri" w:cs="Times New Roman"/>
+                <w:color w:val="000000"/>
+                <w:lang w:val="nl-NL" w:eastAsia="nl-NL"/>
+              </w:rPr>
+              <w:t>1000000</w:t>
+            </w:r>
+          </w:p>
+        </w:tc>
+        <w:tc>
+          <w:tcPr>
+            <w:tcW w:w="711" w:type="dxa"/>
+            <w:noWrap/>
+            <w:hideMark/>
+          </w:tcPr>
+          <w:p>
+            <w:pPr>
+              <w:jc w:val="right"/>
+              <w:cnfStyle w:val="000000000000" w:firstRow="0" w:lastRow="0" w:firstColumn="0" w:lastColumn="0" w:oddVBand="0" w:evenVBand="0" w:oddHBand="0" w:evenHBand="0" w:firstRowFirstColumn="0" w:firstRowLastColumn="0" w:lastRowFirstColumn="0" w:lastRowLastColumn="0"/>
+              <w:rPr>
+                <w:rFonts w:ascii="Calibri" w:eastAsia="Times New Roman" w:hAnsi="Calibri" w:cs="Times New Roman"/>
+                <w:color w:val="000000"/>
+                <w:lang w:val="nl-NL" w:eastAsia="nl-NL"/>
+              </w:rPr>
+            </w:pPr>
+            <w:r>
+              <w:rPr>
+                <w:rFonts w:ascii="Calibri" w:eastAsia="Times New Roman" w:hAnsi="Calibri" w:cs="Times New Roman"/>
+                <w:color w:val="000000"/>
+                <w:lang w:val="nl-NL" w:eastAsia="nl-NL"/>
+              </w:rPr>
+              <w:t>2843</w:t>
+            </w:r>
+          </w:p>
+        </w:tc>
+        <w:tc>
+          <w:tcPr>
+            <w:tcW w:w="960" w:type="dxa"/>
+            <w:noWrap/>
+            <w:hideMark/>
+          </w:tcPr>
+          <w:p>
+            <w:pPr>
+              <w:jc w:val="right"/>
+              <w:cnfStyle w:val="000000000000" w:firstRow="0" w:lastRow="0" w:firstColumn="0" w:lastColumn="0" w:oddVBand="0" w:evenVBand="0" w:oddHBand="0" w:evenHBand="0" w:firstRowFirstColumn="0" w:firstRowLastColumn="0" w:lastRowFirstColumn="0" w:lastRowLastColumn="0"/>
+              <w:rPr>
+                <w:rFonts w:ascii="Calibri" w:eastAsia="Times New Roman" w:hAnsi="Calibri" w:cs="Times New Roman"/>
+                <w:color w:val="000000"/>
+                <w:lang w:val="nl-NL" w:eastAsia="nl-NL"/>
+              </w:rPr>
+            </w:pPr>
+            <w:r>
+              <w:rPr>
+                <w:rFonts w:ascii="Calibri" w:eastAsia="Times New Roman" w:hAnsi="Calibri" w:cs="Times New Roman"/>
+                <w:color w:val="000000"/>
+                <w:lang w:val="nl-NL" w:eastAsia="nl-NL"/>
+              </w:rPr>
+              <w:t>234</w:t>
+            </w:r>
+          </w:p>
+        </w:tc>
+      </w:tr>
+      <w:tr>
+        <w:trPr>
+          <w:cnfStyle w:val="000000100000" w:firstRow="0" w:lastRow="0" w:firstColumn="0" w:lastColumn="0" w:oddVBand="0" w:evenVBand="0" w:oddHBand="1" w:evenHBand="0" w:firstRowFirstColumn="0" w:firstRowLastColumn="0" w:lastRowFirstColumn="0" w:lastRowLastColumn="0"/>
+          <w:trHeight w:val="300"/>
+        </w:trPr>
+        <w:tc>
+          <w:tcPr>
+            <w:cnfStyle w:val="001000000000" w:firstRow="0" w:lastRow="0" w:firstColumn="1" w:lastColumn="0" w:oddVBand="0" w:evenVBand="0" w:oddHBand="0" w:evenHBand="0" w:firstRowFirstColumn="0" w:firstRowLastColumn="0" w:lastRowFirstColumn="0" w:lastRowLastColumn="0"/>
+            <w:tcW w:w="960" w:type="dxa"/>
+            <w:noWrap/>
+            <w:hideMark/>
+          </w:tcPr>
+          <w:p>
+            <w:pPr>
+              <w:jc w:val="right"/>
+              <w:rPr>
+                <w:rFonts w:ascii="Calibri" w:eastAsia="Times New Roman" w:hAnsi="Calibri" w:cs="Times New Roman"/>
+                <w:color w:val="000000"/>
+                <w:lang w:val="nl-NL" w:eastAsia="nl-NL"/>
+              </w:rPr>
+            </w:pPr>
+            <w:r>
+              <w:rPr>
+                <w:rFonts w:ascii="Calibri" w:eastAsia="Times New Roman" w:hAnsi="Calibri" w:cs="Times New Roman"/>
+                <w:color w:val="000000"/>
+                <w:lang w:val="nl-NL" w:eastAsia="nl-NL"/>
+              </w:rPr>
+              <w:t>4</w:t>
+            </w:r>
+          </w:p>
+        </w:tc>
+        <w:tc>
+          <w:tcPr>
+            <w:tcW w:w="1558" w:type="dxa"/>
+            <w:noWrap/>
+            <w:hideMark/>
+          </w:tcPr>
+          <w:p>
+            <w:pPr>
+              <w:jc w:val="right"/>
+              <w:cnfStyle w:val="000000100000" w:firstRow="0" w:lastRow="0" w:firstColumn="0" w:lastColumn="0" w:oddVBand="0" w:evenVBand="0" w:oddHBand="1" w:evenHBand="0" w:firstRowFirstColumn="0" w:firstRowLastColumn="0" w:lastRowFirstColumn="0" w:lastRowLastColumn="0"/>
+              <w:rPr>
+                <w:rFonts w:ascii="Calibri" w:eastAsia="Times New Roman" w:hAnsi="Calibri" w:cs="Times New Roman"/>
+                <w:color w:val="000000"/>
+                <w:lang w:val="nl-NL" w:eastAsia="nl-NL"/>
+              </w:rPr>
+            </w:pPr>
+            <w:r>
+              <w:rPr>
+                <w:rFonts w:ascii="Calibri" w:eastAsia="Times New Roman" w:hAnsi="Calibri" w:cs="Times New Roman"/>
+                <w:color w:val="000000"/>
+                <w:lang w:val="nl-NL" w:eastAsia="nl-NL"/>
+              </w:rPr>
+              <w:t>14</w:t>
+            </w:r>
+          </w:p>
+        </w:tc>
+        <w:tc>
+          <w:tcPr>
+            <w:tcW w:w="396" w:type="dxa"/>
+            <w:noWrap/>
+            <w:hideMark/>
+          </w:tcPr>
+          <w:p>
+            <w:pPr>
+              <w:jc w:val="right"/>
+              <w:cnfStyle w:val="000000100000" w:firstRow="0" w:lastRow="0" w:firstColumn="0" w:lastColumn="0" w:oddVBand="0" w:evenVBand="0" w:oddHBand="1" w:evenHBand="0" w:firstRowFirstColumn="0" w:firstRowLastColumn="0" w:lastRowFirstColumn="0" w:lastRowLastColumn="0"/>
+              <w:rPr>
+                <w:rFonts w:ascii="Calibri" w:eastAsia="Times New Roman" w:hAnsi="Calibri" w:cs="Times New Roman"/>
+                <w:color w:val="000000"/>
+                <w:lang w:val="nl-NL" w:eastAsia="nl-NL"/>
+              </w:rPr>
+            </w:pPr>
+            <w:r>
+              <w:rPr>
+                <w:rFonts w:ascii="Calibri" w:eastAsia="Times New Roman" w:hAnsi="Calibri" w:cs="Times New Roman"/>
+                <w:color w:val="000000"/>
+                <w:lang w:val="nl-NL" w:eastAsia="nl-NL"/>
+              </w:rPr>
+              <w:t>#</w:t>
+            </w:r>
+          </w:p>
+        </w:tc>
+        <w:tc>
+          <w:tcPr>
+            <w:tcW w:w="960" w:type="dxa"/>
+            <w:noWrap/>
+            <w:hideMark/>
+          </w:tcPr>
+          <w:p>
+            <w:pPr>
+              <w:jc w:val="right"/>
+              <w:cnfStyle w:val="000000100000" w:firstRow="0" w:lastRow="0" w:firstColumn="0" w:lastColumn="0" w:oddVBand="0" w:evenVBand="0" w:oddHBand="1" w:evenHBand="0" w:firstRowFirstColumn="0" w:firstRowLastColumn="0" w:lastRowFirstColumn="0" w:lastRowLastColumn="0"/>
+              <w:rPr>
+                <w:rFonts w:ascii="Calibri" w:eastAsia="Times New Roman" w:hAnsi="Calibri" w:cs="Times New Roman"/>
+                <w:color w:val="000000"/>
+                <w:lang w:val="nl-NL" w:eastAsia="nl-NL"/>
+              </w:rPr>
+            </w:pPr>
+            <w:r>
+              <w:rPr>
+                <w:rFonts w:ascii="Calibri" w:eastAsia="Times New Roman" w:hAnsi="Calibri" w:cs="Times New Roman"/>
+                <w:color w:val="000000"/>
+                <w:lang w:val="nl-NL" w:eastAsia="nl-NL"/>
+              </w:rPr>
+              <w:t>1</w:t>
+            </w:r>
+          </w:p>
+        </w:tc>
+        <w:tc>
+          <w:tcPr>
+            <w:tcW w:w="380" w:type="dxa"/>
+            <w:noWrap/>
+            <w:hideMark/>
+          </w:tcPr>
+          <w:p>
+            <w:pPr>
+              <w:cnfStyle w:val="000000100000" w:firstRow="0" w:lastRow="0" w:firstColumn="0" w:lastColumn="0" w:oddVBand="0" w:evenVBand="0" w:oddHBand="1" w:evenHBand="0" w:firstRowFirstColumn="0" w:firstRowLastColumn="0" w:lastRowFirstColumn="0" w:lastRowLastColumn="0"/>
+              <w:rPr>
+                <w:rFonts w:ascii="Calibri" w:eastAsia="Times New Roman" w:hAnsi="Calibri" w:cs="Times New Roman"/>
+                <w:color w:val="000000"/>
+                <w:lang w:val="nl-NL" w:eastAsia="nl-NL"/>
+              </w:rPr>
+            </w:pPr>
+          </w:p>
+        </w:tc>
+        <w:tc>
+          <w:tcPr>
+            <w:tcW w:w="964" w:type="dxa"/>
+            <w:noWrap/>
+            <w:hideMark/>
+          </w:tcPr>
+          <w:p>
+            <w:pPr>
+              <w:jc w:val="right"/>
+              <w:cnfStyle w:val="000000100000" w:firstRow="0" w:lastRow="0" w:firstColumn="0" w:lastColumn="0" w:oddVBand="0" w:evenVBand="0" w:oddHBand="1" w:evenHBand="0" w:firstRowFirstColumn="0" w:firstRowLastColumn="0" w:lastRowFirstColumn="0" w:lastRowLastColumn="0"/>
+              <w:rPr>
+                <w:rFonts w:ascii="Calibri" w:eastAsia="Times New Roman" w:hAnsi="Calibri" w:cs="Times New Roman"/>
+                <w:color w:val="000000"/>
+                <w:lang w:val="nl-NL" w:eastAsia="nl-NL"/>
+              </w:rPr>
+            </w:pPr>
+            <w:r>
+              <w:rPr>
+                <w:rFonts w:ascii="Calibri" w:eastAsia="Times New Roman" w:hAnsi="Calibri" w:cs="Times New Roman"/>
+                <w:color w:val="000000"/>
+                <w:lang w:val="nl-NL" w:eastAsia="nl-NL"/>
+              </w:rPr>
+              <w:t>323</w:t>
+            </w:r>
+          </w:p>
+        </w:tc>
+        <w:tc>
+          <w:tcPr>
+            <w:tcW w:w="1068" w:type="dxa"/>
+            <w:noWrap/>
+            <w:hideMark/>
+          </w:tcPr>
+          <w:p>
+            <w:pPr>
+              <w:cnfStyle w:val="000000100000" w:firstRow="0" w:lastRow="0" w:firstColumn="0" w:lastColumn="0" w:oddVBand="0" w:evenVBand="0" w:oddHBand="1" w:evenHBand="0" w:firstRowFirstColumn="0" w:firstRowLastColumn="0" w:lastRowFirstColumn="0" w:lastRowLastColumn="0"/>
+              <w:rPr>
+                <w:rFonts w:ascii="Calibri" w:eastAsia="Times New Roman" w:hAnsi="Calibri" w:cs="Times New Roman"/>
+                <w:color w:val="000000"/>
+                <w:lang w:val="nl-NL" w:eastAsia="nl-NL"/>
+              </w:rPr>
+            </w:pPr>
+            <w:r>
+              <w:rPr>
+                <w:rFonts w:ascii="Calibri" w:eastAsia="Times New Roman" w:hAnsi="Calibri" w:cs="Times New Roman"/>
+                <w:color w:val="000000"/>
+                <w:lang w:val="nl-NL" w:eastAsia="nl-NL"/>
+              </w:rPr>
+              <w:t>Not Found</w:t>
+            </w:r>
+          </w:p>
+        </w:tc>
+        <w:tc>
+          <w:tcPr>
+            <w:tcW w:w="960" w:type="dxa"/>
+            <w:noWrap/>
+            <w:hideMark/>
+          </w:tcPr>
+          <w:p>
+            <w:pPr>
+              <w:jc w:val="right"/>
+              <w:cnfStyle w:val="000000100000" w:firstRow="0" w:lastRow="0" w:firstColumn="0" w:lastColumn="0" w:oddVBand="0" w:evenVBand="0" w:oddHBand="1" w:evenHBand="0" w:firstRowFirstColumn="0" w:firstRowLastColumn="0" w:lastRowFirstColumn="0" w:lastRowLastColumn="0"/>
+              <w:rPr>
+                <w:rFonts w:ascii="Calibri" w:eastAsia="Times New Roman" w:hAnsi="Calibri" w:cs="Times New Roman"/>
+                <w:color w:val="000000"/>
+                <w:lang w:val="nl-NL" w:eastAsia="nl-NL"/>
+              </w:rPr>
+            </w:pPr>
+            <w:r>
+              <w:rPr>
+                <w:rFonts w:ascii="Calibri" w:eastAsia="Times New Roman" w:hAnsi="Calibri" w:cs="Times New Roman"/>
+                <w:color w:val="000000"/>
+                <w:lang w:val="nl-NL" w:eastAsia="nl-NL"/>
+              </w:rPr>
+              <w:t>7860</w:t>
+            </w:r>
+          </w:p>
+        </w:tc>
+        <w:tc>
+          <w:tcPr>
+            <w:tcW w:w="340" w:type="dxa"/>
+            <w:noWrap/>
+            <w:hideMark/>
+          </w:tcPr>
+          <w:p>
+            <w:pPr>
+              <w:cnfStyle w:val="000000100000" w:firstRow="0" w:lastRow="0" w:firstColumn="0" w:lastColumn="0" w:oddVBand="0" w:evenVBand="0" w:oddHBand="1" w:evenHBand="0" w:firstRowFirstColumn="0" w:firstRowLastColumn="0" w:lastRowFirstColumn="0" w:lastRowLastColumn="0"/>
+              <w:rPr>
+                <w:rFonts w:ascii="Calibri" w:eastAsia="Times New Roman" w:hAnsi="Calibri" w:cs="Times New Roman"/>
+                <w:color w:val="000000"/>
+                <w:lang w:val="nl-NL" w:eastAsia="nl-NL"/>
+              </w:rPr>
+            </w:pPr>
+          </w:p>
+        </w:tc>
+        <w:tc>
+          <w:tcPr>
+            <w:tcW w:w="1209" w:type="dxa"/>
+            <w:noWrap/>
+            <w:hideMark/>
+          </w:tcPr>
+          <w:p>
+            <w:pPr>
+              <w:jc w:val="right"/>
+              <w:cnfStyle w:val="000000100000" w:firstRow="0" w:lastRow="0" w:firstColumn="0" w:lastColumn="0" w:oddVBand="0" w:evenVBand="0" w:oddHBand="1" w:evenHBand="0" w:firstRowFirstColumn="0" w:firstRowLastColumn="0" w:lastRowFirstColumn="0" w:lastRowLastColumn="0"/>
+              <w:rPr>
+                <w:rFonts w:ascii="Calibri" w:eastAsia="Times New Roman" w:hAnsi="Calibri" w:cs="Times New Roman"/>
+                <w:color w:val="000000"/>
+                <w:lang w:val="nl-NL" w:eastAsia="nl-NL"/>
+              </w:rPr>
+            </w:pPr>
+            <w:r>
+              <w:rPr>
+                <w:rFonts w:ascii="Calibri" w:eastAsia="Times New Roman" w:hAnsi="Calibri" w:cs="Times New Roman"/>
+                <w:color w:val="000000"/>
+                <w:lang w:val="nl-NL" w:eastAsia="nl-NL"/>
+              </w:rPr>
+              <w:t>223264</w:t>
+            </w:r>
+          </w:p>
+        </w:tc>
+        <w:tc>
+          <w:tcPr>
+            <w:tcW w:w="711" w:type="dxa"/>
+            <w:noWrap/>
+            <w:hideMark/>
+          </w:tcPr>
+          <w:p>
+            <w:pPr>
+              <w:jc w:val="right"/>
+              <w:cnfStyle w:val="000000100000" w:firstRow="0" w:lastRow="0" w:firstColumn="0" w:lastColumn="0" w:oddVBand="0" w:evenVBand="0" w:oddHBand="1" w:evenHBand="0" w:firstRowFirstColumn="0" w:firstRowLastColumn="0" w:lastRowFirstColumn="0" w:lastRowLastColumn="0"/>
+              <w:rPr>
+                <w:rFonts w:ascii="Calibri" w:eastAsia="Times New Roman" w:hAnsi="Calibri" w:cs="Times New Roman"/>
+                <w:color w:val="000000"/>
+                <w:lang w:val="nl-NL" w:eastAsia="nl-NL"/>
+              </w:rPr>
+            </w:pPr>
+            <w:r>
+              <w:rPr>
+                <w:rFonts w:ascii="Calibri" w:eastAsia="Times New Roman" w:hAnsi="Calibri" w:cs="Times New Roman"/>
+                <w:color w:val="000000"/>
+                <w:lang w:val="nl-NL" w:eastAsia="nl-NL"/>
+              </w:rPr>
+              <w:t>1593</w:t>
+            </w:r>
+          </w:p>
+        </w:tc>
+        <w:tc>
+          <w:tcPr>
+            <w:tcW w:w="960" w:type="dxa"/>
+            <w:noWrap/>
+            <w:hideMark/>
+          </w:tcPr>
+          <w:p>
+            <w:pPr>
+              <w:jc w:val="right"/>
+              <w:cnfStyle w:val="000000100000" w:firstRow="0" w:lastRow="0" w:firstColumn="0" w:lastColumn="0" w:oddVBand="0" w:evenVBand="0" w:oddHBand="1" w:evenHBand="0" w:firstRowFirstColumn="0" w:firstRowLastColumn="0" w:lastRowFirstColumn="0" w:lastRowLastColumn="0"/>
+              <w:rPr>
+                <w:rFonts w:ascii="Calibri" w:eastAsia="Times New Roman" w:hAnsi="Calibri" w:cs="Times New Roman"/>
+                <w:color w:val="000000"/>
+                <w:lang w:val="nl-NL" w:eastAsia="nl-NL"/>
+              </w:rPr>
+            </w:pPr>
+            <w:r>
+              <w:rPr>
+                <w:rFonts w:ascii="Calibri" w:eastAsia="Times New Roman" w:hAnsi="Calibri" w:cs="Times New Roman"/>
+                <w:color w:val="000000"/>
+                <w:lang w:val="nl-NL" w:eastAsia="nl-NL"/>
+              </w:rPr>
+              <w:t>1372</w:t>
+            </w:r>
+          </w:p>
+        </w:tc>
+      </w:tr>
+      <w:tr>
+        <w:trPr>
+          <w:trHeight w:val="300"/>
+        </w:trPr>
+        <w:tc>
+          <w:tcPr>
+            <w:cnfStyle w:val="001000000000" w:firstRow="0" w:lastRow="0" w:firstColumn="1" w:lastColumn="0" w:oddVBand="0" w:evenVBand="0" w:oddHBand="0" w:evenHBand="0" w:firstRowFirstColumn="0" w:firstRowLastColumn="0" w:lastRowFirstColumn="0" w:lastRowLastColumn="0"/>
+            <w:tcW w:w="960" w:type="dxa"/>
+            <w:noWrap/>
+            <w:hideMark/>
+          </w:tcPr>
+          <w:p>
+            <w:pPr>
+              <w:jc w:val="right"/>
+              <w:rPr>
+                <w:rFonts w:ascii="Calibri" w:eastAsia="Times New Roman" w:hAnsi="Calibri" w:cs="Times New Roman"/>
+                <w:color w:val="000000"/>
+                <w:lang w:val="nl-NL" w:eastAsia="nl-NL"/>
+              </w:rPr>
+            </w:pPr>
+            <w:r>
+              <w:rPr>
+                <w:rFonts w:ascii="Calibri" w:eastAsia="Times New Roman" w:hAnsi="Calibri" w:cs="Times New Roman"/>
+                <w:color w:val="000000"/>
+                <w:lang w:val="nl-NL" w:eastAsia="nl-NL"/>
+              </w:rPr>
+              <w:t>5</w:t>
+            </w:r>
+          </w:p>
+        </w:tc>
+        <w:tc>
+          <w:tcPr>
+            <w:tcW w:w="1558" w:type="dxa"/>
+            <w:noWrap/>
+            <w:hideMark/>
+          </w:tcPr>
+          <w:p>
+            <w:pPr>
+              <w:jc w:val="right"/>
+              <w:cnfStyle w:val="000000000000" w:firstRow="0" w:lastRow="0" w:firstColumn="0" w:lastColumn="0" w:oddVBand="0" w:evenVBand="0" w:oddHBand="0" w:evenHBand="0" w:firstRowFirstColumn="0" w:firstRowLastColumn="0" w:lastRowFirstColumn="0" w:lastRowLastColumn="0"/>
+              <w:rPr>
+                <w:rFonts w:ascii="Calibri" w:eastAsia="Times New Roman" w:hAnsi="Calibri" w:cs="Times New Roman"/>
+                <w:color w:val="000000"/>
+                <w:lang w:val="nl-NL" w:eastAsia="nl-NL"/>
+              </w:rPr>
+            </w:pPr>
+            <w:r>
+              <w:rPr>
+                <w:rFonts w:ascii="Calibri" w:eastAsia="Times New Roman" w:hAnsi="Calibri" w:cs="Times New Roman"/>
+                <w:color w:val="000000"/>
+                <w:lang w:val="nl-NL" w:eastAsia="nl-NL"/>
+              </w:rPr>
+              <w:t>15</w:t>
+            </w:r>
+          </w:p>
+        </w:tc>
+        <w:tc>
+          <w:tcPr>
+            <w:tcW w:w="396" w:type="dxa"/>
+            <w:noWrap/>
+            <w:hideMark/>
+          </w:tcPr>
+          <w:p>
+            <w:pPr>
+              <w:jc w:val="right"/>
+              <w:cnfStyle w:val="000000000000" w:firstRow="0" w:lastRow="0" w:firstColumn="0" w:lastColumn="0" w:oddVBand="0" w:evenVBand="0" w:oddHBand="0" w:evenHBand="0" w:firstRowFirstColumn="0" w:firstRowLastColumn="0" w:lastRowFirstColumn="0" w:lastRowLastColumn="0"/>
+              <w:rPr>
+                <w:rFonts w:ascii="Calibri" w:eastAsia="Times New Roman" w:hAnsi="Calibri" w:cs="Times New Roman"/>
+                <w:color w:val="000000"/>
+                <w:lang w:val="nl-NL" w:eastAsia="nl-NL"/>
+              </w:rPr>
+            </w:pPr>
+            <w:r>
+              <w:rPr>
+                <w:rFonts w:ascii="Calibri" w:eastAsia="Times New Roman" w:hAnsi="Calibri" w:cs="Times New Roman"/>
+                <w:color w:val="000000"/>
+                <w:lang w:val="nl-NL" w:eastAsia="nl-NL"/>
+              </w:rPr>
+              <w:t>#</w:t>
+            </w:r>
+          </w:p>
+        </w:tc>
+        <w:tc>
+          <w:tcPr>
+            <w:tcW w:w="960" w:type="dxa"/>
+            <w:noWrap/>
+            <w:hideMark/>
+          </w:tcPr>
+          <w:p>
+            <w:pPr>
+              <w:jc w:val="right"/>
+              <w:cnfStyle w:val="000000000000" w:firstRow="0" w:lastRow="0" w:firstColumn="0" w:lastColumn="0" w:oddVBand="0" w:evenVBand="0" w:oddHBand="0" w:evenHBand="0" w:firstRowFirstColumn="0" w:firstRowLastColumn="0" w:lastRowFirstColumn="0" w:lastRowLastColumn="0"/>
+              <w:rPr>
+                <w:rFonts w:ascii="Calibri" w:eastAsia="Times New Roman" w:hAnsi="Calibri" w:cs="Times New Roman"/>
+                <w:color w:val="000000"/>
+                <w:lang w:val="nl-NL" w:eastAsia="nl-NL"/>
+              </w:rPr>
+            </w:pPr>
+            <w:r>
+              <w:rPr>
+                <w:rFonts w:ascii="Calibri" w:eastAsia="Times New Roman" w:hAnsi="Calibri" w:cs="Times New Roman"/>
+                <w:color w:val="000000"/>
+                <w:lang w:val="nl-NL" w:eastAsia="nl-NL"/>
+              </w:rPr>
+              <w:t>1</w:t>
+            </w:r>
+          </w:p>
+        </w:tc>
+        <w:tc>
+          <w:tcPr>
+            <w:tcW w:w="380" w:type="dxa"/>
+            <w:noWrap/>
+            <w:hideMark/>
+          </w:tcPr>
+          <w:p>
+            <w:pPr>
+              <w:cnfStyle w:val="000000000000" w:firstRow="0" w:lastRow="0" w:firstColumn="0" w:lastColumn="0" w:oddVBand="0" w:evenVBand="0" w:oddHBand="0" w:evenHBand="0" w:firstRowFirstColumn="0" w:firstRowLastColumn="0" w:lastRowFirstColumn="0" w:lastRowLastColumn="0"/>
+              <w:rPr>
+                <w:rFonts w:ascii="Calibri" w:eastAsia="Times New Roman" w:hAnsi="Calibri" w:cs="Times New Roman"/>
+                <w:color w:val="000000"/>
+                <w:lang w:val="nl-NL" w:eastAsia="nl-NL"/>
+              </w:rPr>
+            </w:pPr>
+          </w:p>
+        </w:tc>
+        <w:tc>
+          <w:tcPr>
+            <w:tcW w:w="964" w:type="dxa"/>
+            <w:noWrap/>
+            <w:hideMark/>
+          </w:tcPr>
+          <w:p>
+            <w:pPr>
+              <w:jc w:val="right"/>
+              <w:cnfStyle w:val="000000000000" w:firstRow="0" w:lastRow="0" w:firstColumn="0" w:lastColumn="0" w:oddVBand="0" w:evenVBand="0" w:oddHBand="0" w:evenHBand="0" w:firstRowFirstColumn="0" w:firstRowLastColumn="0" w:lastRowFirstColumn="0" w:lastRowLastColumn="0"/>
+              <w:rPr>
+                <w:rFonts w:ascii="Calibri" w:eastAsia="Times New Roman" w:hAnsi="Calibri" w:cs="Times New Roman"/>
+                <w:color w:val="000000"/>
+                <w:lang w:val="nl-NL" w:eastAsia="nl-NL"/>
+              </w:rPr>
+            </w:pPr>
+            <w:r>
+              <w:rPr>
+                <w:rFonts w:ascii="Calibri" w:eastAsia="Times New Roman" w:hAnsi="Calibri" w:cs="Times New Roman"/>
+                <w:color w:val="000000"/>
+                <w:lang w:val="nl-NL" w:eastAsia="nl-NL"/>
+              </w:rPr>
+              <w:t>276</w:t>
+            </w:r>
+          </w:p>
+        </w:tc>
+        <w:tc>
+          <w:tcPr>
+            <w:tcW w:w="1068" w:type="dxa"/>
+            <w:noWrap/>
+            <w:hideMark/>
+          </w:tcPr>
+          <w:p>
+            <w:pPr>
+              <w:cnfStyle w:val="000000000000" w:firstRow="0" w:lastRow="0" w:firstColumn="0" w:lastColumn="0" w:oddVBand="0" w:evenVBand="0" w:oddHBand="0" w:evenHBand="0" w:firstRowFirstColumn="0" w:firstRowLastColumn="0" w:lastRowFirstColumn="0" w:lastRowLastColumn="0"/>
+              <w:rPr>
+                <w:rFonts w:ascii="Calibri" w:eastAsia="Times New Roman" w:hAnsi="Calibri" w:cs="Times New Roman"/>
+                <w:color w:val="000000"/>
+                <w:lang w:val="nl-NL" w:eastAsia="nl-NL"/>
+              </w:rPr>
+            </w:pPr>
+            <w:r>
+              <w:rPr>
+                <w:rFonts w:ascii="Calibri" w:eastAsia="Times New Roman" w:hAnsi="Calibri" w:cs="Times New Roman"/>
+                <w:color w:val="000000"/>
+                <w:lang w:val="nl-NL" w:eastAsia="nl-NL"/>
+              </w:rPr>
+              <w:t>Not Found</w:t>
+            </w:r>
+          </w:p>
+        </w:tc>
+        <w:tc>
+          <w:tcPr>
+            <w:tcW w:w="960" w:type="dxa"/>
+            <w:noWrap/>
+            <w:hideMark/>
+          </w:tcPr>
+          <w:p>
+            <w:pPr>
+              <w:jc w:val="right"/>
+              <w:cnfStyle w:val="000000000000" w:firstRow="0" w:lastRow="0" w:firstColumn="0" w:lastColumn="0" w:oddVBand="0" w:evenVBand="0" w:oddHBand="0" w:evenHBand="0" w:firstRowFirstColumn="0" w:firstRowLastColumn="0" w:lastRowFirstColumn="0" w:lastRowLastColumn="0"/>
+              <w:rPr>
+                <w:rFonts w:ascii="Calibri" w:eastAsia="Times New Roman" w:hAnsi="Calibri" w:cs="Times New Roman"/>
+                <w:color w:val="000000"/>
+                <w:lang w:val="nl-NL" w:eastAsia="nl-NL"/>
+              </w:rPr>
+            </w:pPr>
+            <w:r>
+              <w:rPr>
+                <w:rFonts w:ascii="Calibri" w:eastAsia="Times New Roman" w:hAnsi="Calibri" w:cs="Times New Roman"/>
+                <w:color w:val="000000"/>
+                <w:lang w:val="nl-NL" w:eastAsia="nl-NL"/>
+              </w:rPr>
+              <w:t>4987</w:t>
+            </w:r>
+          </w:p>
+        </w:tc>
+        <w:tc>
+          <w:tcPr>
+            <w:tcW w:w="340" w:type="dxa"/>
+            <w:noWrap/>
+            <w:hideMark/>
+          </w:tcPr>
+          <w:p>
+            <w:pPr>
+              <w:cnfStyle w:val="000000000000" w:firstRow="0" w:lastRow="0" w:firstColumn="0" w:lastColumn="0" w:oddVBand="0" w:evenVBand="0" w:oddHBand="0" w:evenHBand="0" w:firstRowFirstColumn="0" w:firstRowLastColumn="0" w:lastRowFirstColumn="0" w:lastRowLastColumn="0"/>
+              <w:rPr>
+                <w:rFonts w:ascii="Calibri" w:eastAsia="Times New Roman" w:hAnsi="Calibri" w:cs="Times New Roman"/>
+                <w:color w:val="000000"/>
+                <w:lang w:val="nl-NL" w:eastAsia="nl-NL"/>
+              </w:rPr>
+            </w:pPr>
+          </w:p>
+        </w:tc>
+        <w:tc>
+          <w:tcPr>
+            <w:tcW w:w="1209" w:type="dxa"/>
+            <w:noWrap/>
+            <w:hideMark/>
+          </w:tcPr>
+          <w:p>
+            <w:pPr>
+              <w:jc w:val="right"/>
+              <w:cnfStyle w:val="000000000000" w:firstRow="0" w:lastRow="0" w:firstColumn="0" w:lastColumn="0" w:oddVBand="0" w:evenVBand="0" w:oddHBand="0" w:evenHBand="0" w:firstRowFirstColumn="0" w:firstRowLastColumn="0" w:lastRowFirstColumn="0" w:lastRowLastColumn="0"/>
+              <w:rPr>
+                <w:rFonts w:ascii="Calibri" w:eastAsia="Times New Roman" w:hAnsi="Calibri" w:cs="Times New Roman"/>
+                <w:color w:val="000000"/>
+                <w:lang w:val="nl-NL" w:eastAsia="nl-NL"/>
+              </w:rPr>
+            </w:pPr>
+            <w:r>
+              <w:rPr>
+                <w:rFonts w:ascii="Calibri" w:eastAsia="Times New Roman" w:hAnsi="Calibri" w:cs="Times New Roman"/>
+                <w:color w:val="000000"/>
+                <w:lang w:val="nl-NL" w:eastAsia="nl-NL"/>
+              </w:rPr>
+              <w:t>430944</w:t>
+            </w:r>
+          </w:p>
+        </w:tc>
+        <w:tc>
+          <w:tcPr>
+            <w:tcW w:w="711" w:type="dxa"/>
+            <w:noWrap/>
+            <w:hideMark/>
+          </w:tcPr>
+          <w:p>
+            <w:pPr>
+              <w:jc w:val="right"/>
+              <w:cnfStyle w:val="000000000000" w:firstRow="0" w:lastRow="0" w:firstColumn="0" w:lastColumn="0" w:oddVBand="0" w:evenVBand="0" w:oddHBand="0" w:evenHBand="0" w:firstRowFirstColumn="0" w:firstRowLastColumn="0" w:lastRowFirstColumn="0" w:lastRowLastColumn="0"/>
+              <w:rPr>
+                <w:rFonts w:ascii="Calibri" w:eastAsia="Times New Roman" w:hAnsi="Calibri" w:cs="Times New Roman"/>
+                <w:color w:val="000000"/>
+                <w:lang w:val="nl-NL" w:eastAsia="nl-NL"/>
+              </w:rPr>
+            </w:pPr>
+            <w:r>
+              <w:rPr>
+                <w:rFonts w:ascii="Calibri" w:eastAsia="Times New Roman" w:hAnsi="Calibri" w:cs="Times New Roman"/>
+                <w:color w:val="000000"/>
+                <w:lang w:val="nl-NL" w:eastAsia="nl-NL"/>
+              </w:rPr>
+              <w:t>1321</w:t>
+            </w:r>
+          </w:p>
+        </w:tc>
+        <w:tc>
+          <w:tcPr>
+            <w:tcW w:w="960" w:type="dxa"/>
+            <w:noWrap/>
+            <w:hideMark/>
+          </w:tcPr>
+          <w:p>
+            <w:pPr>
+              <w:jc w:val="right"/>
+              <w:cnfStyle w:val="000000000000" w:firstRow="0" w:lastRow="0" w:firstColumn="0" w:lastColumn="0" w:oddVBand="0" w:evenVBand="0" w:oddHBand="0" w:evenHBand="0" w:firstRowFirstColumn="0" w:firstRowLastColumn="0" w:lastRowFirstColumn="0" w:lastRowLastColumn="0"/>
+              <w:rPr>
+                <w:rFonts w:ascii="Calibri" w:eastAsia="Times New Roman" w:hAnsi="Calibri" w:cs="Times New Roman"/>
+                <w:color w:val="000000"/>
+                <w:lang w:val="nl-NL" w:eastAsia="nl-NL"/>
+              </w:rPr>
+            </w:pPr>
+            <w:r>
+              <w:rPr>
+                <w:rFonts w:ascii="Calibri" w:eastAsia="Times New Roman" w:hAnsi="Calibri" w:cs="Times New Roman"/>
+                <w:color w:val="000000"/>
+                <w:lang w:val="nl-NL" w:eastAsia="nl-NL"/>
+              </w:rPr>
+              <w:t>672</w:t>
+            </w:r>
+          </w:p>
+        </w:tc>
+      </w:tr>
+      <w:tr>
+        <w:trPr>
+          <w:cnfStyle w:val="000000100000" w:firstRow="0" w:lastRow="0" w:firstColumn="0" w:lastColumn="0" w:oddVBand="0" w:evenVBand="0" w:oddHBand="1" w:evenHBand="0" w:firstRowFirstColumn="0" w:firstRowLastColumn="0" w:lastRowFirstColumn="0" w:lastRowLastColumn="0"/>
+          <w:trHeight w:val="300"/>
+        </w:trPr>
+        <w:tc>
+          <w:tcPr>
+            <w:cnfStyle w:val="001000000000" w:firstRow="0" w:lastRow="0" w:firstColumn="1" w:lastColumn="0" w:oddVBand="0" w:evenVBand="0" w:oddHBand="0" w:evenHBand="0" w:firstRowFirstColumn="0" w:firstRowLastColumn="0" w:lastRowFirstColumn="0" w:lastRowLastColumn="0"/>
+            <w:tcW w:w="960" w:type="dxa"/>
+            <w:noWrap/>
+            <w:hideMark/>
+          </w:tcPr>
+          <w:p>
+            <w:pPr>
+              <w:jc w:val="right"/>
+              <w:rPr>
+                <w:rFonts w:ascii="Calibri" w:eastAsia="Times New Roman" w:hAnsi="Calibri" w:cs="Times New Roman"/>
+                <w:color w:val="000000"/>
+                <w:lang w:val="nl-NL" w:eastAsia="nl-NL"/>
+              </w:rPr>
+            </w:pPr>
+            <w:r>
+              <w:rPr>
+                <w:rFonts w:ascii="Calibri" w:eastAsia="Times New Roman" w:hAnsi="Calibri" w:cs="Times New Roman"/>
+                <w:color w:val="000000"/>
+                <w:lang w:val="nl-NL" w:eastAsia="nl-NL"/>
+              </w:rPr>
+              <w:t>6</w:t>
+            </w:r>
+          </w:p>
+        </w:tc>
+        <w:tc>
+          <w:tcPr>
+            <w:tcW w:w="1558" w:type="dxa"/>
+            <w:noWrap/>
+            <w:hideMark/>
+          </w:tcPr>
+          <w:p>
+            <w:pPr>
+              <w:jc w:val="right"/>
+              <w:cnfStyle w:val="000000100000" w:firstRow="0" w:lastRow="0" w:firstColumn="0" w:lastColumn="0" w:oddVBand="0" w:evenVBand="0" w:oddHBand="1" w:evenHBand="0" w:firstRowFirstColumn="0" w:firstRowLastColumn="0" w:lastRowFirstColumn="0" w:lastRowLastColumn="0"/>
+              <w:rPr>
+                <w:rFonts w:ascii="Calibri" w:eastAsia="Times New Roman" w:hAnsi="Calibri" w:cs="Times New Roman"/>
+                <w:color w:val="000000"/>
+                <w:lang w:val="nl-NL" w:eastAsia="nl-NL"/>
+              </w:rPr>
+            </w:pPr>
+            <w:r>
+              <w:rPr>
+                <w:rFonts w:ascii="Calibri" w:eastAsia="Times New Roman" w:hAnsi="Calibri" w:cs="Times New Roman"/>
+                <w:color w:val="000000"/>
+                <w:lang w:val="nl-NL" w:eastAsia="nl-NL"/>
+              </w:rPr>
+              <w:t>18</w:t>
+            </w:r>
+          </w:p>
+        </w:tc>
+        <w:tc>
+          <w:tcPr>
+            <w:tcW w:w="396" w:type="dxa"/>
+            <w:noWrap/>
+            <w:hideMark/>
+          </w:tcPr>
+          <w:p>
+            <w:pPr>
+              <w:jc w:val="right"/>
+              <w:cnfStyle w:val="000000100000" w:firstRow="0" w:lastRow="0" w:firstColumn="0" w:lastColumn="0" w:oddVBand="0" w:evenVBand="0" w:oddHBand="1" w:evenHBand="0" w:firstRowFirstColumn="0" w:firstRowLastColumn="0" w:lastRowFirstColumn="0" w:lastRowLastColumn="0"/>
+              <w:rPr>
+                <w:rFonts w:ascii="Calibri" w:eastAsia="Times New Roman" w:hAnsi="Calibri" w:cs="Times New Roman"/>
+                <w:color w:val="000000"/>
+                <w:lang w:val="nl-NL" w:eastAsia="nl-NL"/>
+              </w:rPr>
+            </w:pPr>
+            <w:r>
+              <w:rPr>
+                <w:rFonts w:ascii="Calibri" w:eastAsia="Times New Roman" w:hAnsi="Calibri" w:cs="Times New Roman"/>
+                <w:color w:val="000000"/>
+                <w:lang w:val="nl-NL" w:eastAsia="nl-NL"/>
+              </w:rPr>
+              <w:t>#</w:t>
+            </w:r>
+          </w:p>
+        </w:tc>
+        <w:tc>
+          <w:tcPr>
+            <w:tcW w:w="960" w:type="dxa"/>
+            <w:noWrap/>
+            <w:hideMark/>
+          </w:tcPr>
+          <w:p>
+            <w:pPr>
+              <w:jc w:val="right"/>
+              <w:cnfStyle w:val="000000100000" w:firstRow="0" w:lastRow="0" w:firstColumn="0" w:lastColumn="0" w:oddVBand="0" w:evenVBand="0" w:oddHBand="1" w:evenHBand="0" w:firstRowFirstColumn="0" w:firstRowLastColumn="0" w:lastRowFirstColumn="0" w:lastRowLastColumn="0"/>
+              <w:rPr>
+                <w:rFonts w:ascii="Calibri" w:eastAsia="Times New Roman" w:hAnsi="Calibri" w:cs="Times New Roman"/>
+                <w:color w:val="000000"/>
+                <w:lang w:val="nl-NL" w:eastAsia="nl-NL"/>
+              </w:rPr>
+            </w:pPr>
+            <w:r>
+              <w:rPr>
+                <w:rFonts w:ascii="Calibri" w:eastAsia="Times New Roman" w:hAnsi="Calibri" w:cs="Times New Roman"/>
+                <w:color w:val="000000"/>
+                <w:lang w:val="nl-NL" w:eastAsia="nl-NL"/>
+              </w:rPr>
+              <w:t>1</w:t>
+            </w:r>
+          </w:p>
+        </w:tc>
+        <w:tc>
+          <w:tcPr>
+            <w:tcW w:w="380" w:type="dxa"/>
+            <w:noWrap/>
+            <w:hideMark/>
+          </w:tcPr>
+          <w:p>
+            <w:pPr>
+              <w:cnfStyle w:val="000000100000" w:firstRow="0" w:lastRow="0" w:firstColumn="0" w:lastColumn="0" w:oddVBand="0" w:evenVBand="0" w:oddHBand="1" w:evenHBand="0" w:firstRowFirstColumn="0" w:firstRowLastColumn="0" w:lastRowFirstColumn="0" w:lastRowLastColumn="0"/>
+              <w:rPr>
+                <w:rFonts w:ascii="Calibri" w:eastAsia="Times New Roman" w:hAnsi="Calibri" w:cs="Times New Roman"/>
+                <w:color w:val="000000"/>
+                <w:lang w:val="nl-NL" w:eastAsia="nl-NL"/>
+              </w:rPr>
+            </w:pPr>
+          </w:p>
+        </w:tc>
+        <w:tc>
+          <w:tcPr>
+            <w:tcW w:w="964" w:type="dxa"/>
+            <w:noWrap/>
+            <w:hideMark/>
+          </w:tcPr>
+          <w:p>
+            <w:pPr>
+              <w:jc w:val="right"/>
+              <w:cnfStyle w:val="000000100000" w:firstRow="0" w:lastRow="0" w:firstColumn="0" w:lastColumn="0" w:oddVBand="0" w:evenVBand="0" w:oddHBand="1" w:evenHBand="0" w:firstRowFirstColumn="0" w:firstRowLastColumn="0" w:lastRowFirstColumn="0" w:lastRowLastColumn="0"/>
+              <w:rPr>
+                <w:rFonts w:ascii="Calibri" w:eastAsia="Times New Roman" w:hAnsi="Calibri" w:cs="Times New Roman"/>
+                <w:color w:val="000000"/>
+                <w:lang w:val="nl-NL" w:eastAsia="nl-NL"/>
+              </w:rPr>
+            </w:pPr>
+            <w:r>
+              <w:rPr>
+                <w:rFonts w:ascii="Calibri" w:eastAsia="Times New Roman" w:hAnsi="Calibri" w:cs="Times New Roman"/>
+                <w:color w:val="000000"/>
+                <w:lang w:val="nl-NL" w:eastAsia="nl-NL"/>
+              </w:rPr>
+              <w:t>95</w:t>
+            </w:r>
+          </w:p>
+        </w:tc>
+        <w:tc>
+          <w:tcPr>
+            <w:tcW w:w="1068" w:type="dxa"/>
+            <w:noWrap/>
+            <w:hideMark/>
+          </w:tcPr>
+          <w:p>
+            <w:pPr>
+              <w:cnfStyle w:val="000000100000" w:firstRow="0" w:lastRow="0" w:firstColumn="0" w:lastColumn="0" w:oddVBand="0" w:evenVBand="0" w:oddHBand="1" w:evenHBand="0" w:firstRowFirstColumn="0" w:firstRowLastColumn="0" w:lastRowFirstColumn="0" w:lastRowLastColumn="0"/>
+              <w:rPr>
+                <w:rFonts w:ascii="Calibri" w:eastAsia="Times New Roman" w:hAnsi="Calibri" w:cs="Times New Roman"/>
+                <w:color w:val="000000"/>
+                <w:lang w:val="nl-NL" w:eastAsia="nl-NL"/>
+              </w:rPr>
+            </w:pPr>
+            <w:r>
+              <w:rPr>
+                <w:rFonts w:ascii="Calibri" w:eastAsia="Times New Roman" w:hAnsi="Calibri" w:cs="Times New Roman"/>
+                <w:color w:val="000000"/>
+                <w:lang w:val="nl-NL" w:eastAsia="nl-NL"/>
+              </w:rPr>
+              <w:t>Not Found</w:t>
+            </w:r>
+          </w:p>
+        </w:tc>
+        <w:tc>
+          <w:tcPr>
+            <w:tcW w:w="960" w:type="dxa"/>
+            <w:noWrap/>
+            <w:hideMark/>
+          </w:tcPr>
+          <w:p>
+            <w:pPr>
+              <w:jc w:val="right"/>
+              <w:cnfStyle w:val="000000100000" w:firstRow="0" w:lastRow="0" w:firstColumn="0" w:lastColumn="0" w:oddVBand="0" w:evenVBand="0" w:oddHBand="1" w:evenHBand="0" w:firstRowFirstColumn="0" w:firstRowLastColumn="0" w:lastRowFirstColumn="0" w:lastRowLastColumn="0"/>
+              <w:rPr>
+                <w:rFonts w:ascii="Calibri" w:eastAsia="Times New Roman" w:hAnsi="Calibri" w:cs="Times New Roman"/>
+                <w:color w:val="000000"/>
+                <w:lang w:val="nl-NL" w:eastAsia="nl-NL"/>
+              </w:rPr>
+            </w:pPr>
+            <w:r>
+              <w:rPr>
+                <w:rFonts w:ascii="Calibri" w:eastAsia="Times New Roman" w:hAnsi="Calibri" w:cs="Times New Roman"/>
+                <w:color w:val="000000"/>
+                <w:lang w:val="nl-NL" w:eastAsia="nl-NL"/>
+              </w:rPr>
+              <w:t>5306</w:t>
+            </w:r>
+          </w:p>
+        </w:tc>
+        <w:tc>
+          <w:tcPr>
+            <w:tcW w:w="340" w:type="dxa"/>
+            <w:noWrap/>
+            <w:hideMark/>
+          </w:tcPr>
+          <w:p>
+            <w:pPr>
+              <w:cnfStyle w:val="000000100000" w:firstRow="0" w:lastRow="0" w:firstColumn="0" w:lastColumn="0" w:oddVBand="0" w:evenVBand="0" w:oddHBand="1" w:evenHBand="0" w:firstRowFirstColumn="0" w:firstRowLastColumn="0" w:lastRowFirstColumn="0" w:lastRowLastColumn="0"/>
+              <w:rPr>
+                <w:rFonts w:ascii="Calibri" w:eastAsia="Times New Roman" w:hAnsi="Calibri" w:cs="Times New Roman"/>
+                <w:color w:val="000000"/>
+                <w:lang w:val="nl-NL" w:eastAsia="nl-NL"/>
+              </w:rPr>
+            </w:pPr>
+          </w:p>
+        </w:tc>
+        <w:tc>
+          <w:tcPr>
+            <w:tcW w:w="1209" w:type="dxa"/>
+            <w:noWrap/>
+            <w:hideMark/>
+          </w:tcPr>
+          <w:p>
+            <w:pPr>
+              <w:jc w:val="right"/>
+              <w:cnfStyle w:val="000000100000" w:firstRow="0" w:lastRow="0" w:firstColumn="0" w:lastColumn="0" w:oddVBand="0" w:evenVBand="0" w:oddHBand="1" w:evenHBand="0" w:firstRowFirstColumn="0" w:firstRowLastColumn="0" w:lastRowFirstColumn="0" w:lastRowLastColumn="0"/>
+              <w:rPr>
+                <w:rFonts w:ascii="Calibri" w:eastAsia="Times New Roman" w:hAnsi="Calibri" w:cs="Times New Roman"/>
+                <w:color w:val="000000"/>
+                <w:lang w:val="nl-NL" w:eastAsia="nl-NL"/>
+              </w:rPr>
+            </w:pPr>
+            <w:r>
+              <w:rPr>
+                <w:rFonts w:ascii="Calibri" w:eastAsia="Times New Roman" w:hAnsi="Calibri" w:cs="Times New Roman"/>
+                <w:color w:val="000000"/>
+                <w:lang w:val="nl-NL" w:eastAsia="nl-NL"/>
+              </w:rPr>
+              <w:t>1000000</w:t>
+            </w:r>
+          </w:p>
+        </w:tc>
+        <w:tc>
+          <w:tcPr>
+            <w:tcW w:w="711" w:type="dxa"/>
+            <w:noWrap/>
+            <w:hideMark/>
+          </w:tcPr>
+          <w:p>
+            <w:pPr>
+              <w:jc w:val="right"/>
+              <w:cnfStyle w:val="000000100000" w:firstRow="0" w:lastRow="0" w:firstColumn="0" w:lastColumn="0" w:oddVBand="0" w:evenVBand="0" w:oddHBand="1" w:evenHBand="0" w:firstRowFirstColumn="0" w:firstRowLastColumn="0" w:lastRowFirstColumn="0" w:lastRowLastColumn="0"/>
+              <w:rPr>
+                <w:rFonts w:ascii="Calibri" w:eastAsia="Times New Roman" w:hAnsi="Calibri" w:cs="Times New Roman"/>
+                <w:color w:val="000000"/>
+                <w:lang w:val="nl-NL" w:eastAsia="nl-NL"/>
+              </w:rPr>
+            </w:pPr>
+            <w:r>
+              <w:rPr>
+                <w:rFonts w:ascii="Calibri" w:eastAsia="Times New Roman" w:hAnsi="Calibri" w:cs="Times New Roman"/>
+                <w:color w:val="000000"/>
+                <w:lang w:val="nl-NL" w:eastAsia="nl-NL"/>
+              </w:rPr>
+              <w:t>826</w:t>
+            </w:r>
+          </w:p>
+        </w:tc>
+        <w:tc>
+          <w:tcPr>
+            <w:tcW w:w="960" w:type="dxa"/>
+            <w:noWrap/>
+            <w:hideMark/>
+          </w:tcPr>
+          <w:p>
+            <w:pPr>
+              <w:jc w:val="right"/>
+              <w:cnfStyle w:val="000000100000" w:firstRow="0" w:lastRow="0" w:firstColumn="0" w:lastColumn="0" w:oddVBand="0" w:evenVBand="0" w:oddHBand="1" w:evenHBand="0" w:firstRowFirstColumn="0" w:firstRowLastColumn="0" w:lastRowFirstColumn="0" w:lastRowLastColumn="0"/>
+              <w:rPr>
+                <w:rFonts w:ascii="Calibri" w:eastAsia="Times New Roman" w:hAnsi="Calibri" w:cs="Times New Roman"/>
+                <w:color w:val="000000"/>
+                <w:lang w:val="nl-NL" w:eastAsia="nl-NL"/>
+              </w:rPr>
+            </w:pPr>
+            <w:r>
+              <w:rPr>
+                <w:rFonts w:ascii="Calibri" w:eastAsia="Times New Roman" w:hAnsi="Calibri" w:cs="Times New Roman"/>
+                <w:color w:val="000000"/>
+                <w:lang w:val="nl-NL" w:eastAsia="nl-NL"/>
+              </w:rPr>
+              <w:t>641</w:t>
+            </w:r>
+          </w:p>
+        </w:tc>
+      </w:tr>
+      <w:tr>
+        <w:trPr>
+          <w:trHeight w:val="300"/>
+        </w:trPr>
+        <w:tc>
+          <w:tcPr>
+            <w:cnfStyle w:val="001000000000" w:firstRow="0" w:lastRow="0" w:firstColumn="1" w:lastColumn="0" w:oddVBand="0" w:evenVBand="0" w:oddHBand="0" w:evenHBand="0" w:firstRowFirstColumn="0" w:firstRowLastColumn="0" w:lastRowFirstColumn="0" w:lastRowLastColumn="0"/>
+            <w:tcW w:w="960" w:type="dxa"/>
+            <w:noWrap/>
+            <w:hideMark/>
+          </w:tcPr>
+          <w:p>
+            <w:pPr>
+              <w:jc w:val="right"/>
+              <w:rPr>
+                <w:rFonts w:ascii="Calibri" w:eastAsia="Times New Roman" w:hAnsi="Calibri" w:cs="Times New Roman"/>
+                <w:color w:val="000000"/>
+                <w:lang w:val="nl-NL" w:eastAsia="nl-NL"/>
+              </w:rPr>
+            </w:pPr>
+            <w:r>
+              <w:rPr>
+                <w:rFonts w:ascii="Calibri" w:eastAsia="Times New Roman" w:hAnsi="Calibri" w:cs="Times New Roman"/>
+                <w:color w:val="000000"/>
+                <w:lang w:val="nl-NL" w:eastAsia="nl-NL"/>
+              </w:rPr>
+              <w:t>7</w:t>
+            </w:r>
+          </w:p>
+        </w:tc>
+        <w:tc>
+          <w:tcPr>
+            <w:tcW w:w="1558" w:type="dxa"/>
+            <w:noWrap/>
+            <w:hideMark/>
+          </w:tcPr>
+          <w:p>
+            <w:pPr>
+              <w:jc w:val="right"/>
+              <w:cnfStyle w:val="000000000000" w:firstRow="0" w:lastRow="0" w:firstColumn="0" w:lastColumn="0" w:oddVBand="0" w:evenVBand="0" w:oddHBand="0" w:evenHBand="0" w:firstRowFirstColumn="0" w:firstRowLastColumn="0" w:lastRowFirstColumn="0" w:lastRowLastColumn="0"/>
+              <w:rPr>
+                <w:rFonts w:ascii="Calibri" w:eastAsia="Times New Roman" w:hAnsi="Calibri" w:cs="Times New Roman"/>
+                <w:color w:val="000000"/>
+                <w:lang w:val="nl-NL" w:eastAsia="nl-NL"/>
+              </w:rPr>
+            </w:pPr>
+            <w:r>
+              <w:rPr>
+                <w:rFonts w:ascii="Calibri" w:eastAsia="Times New Roman" w:hAnsi="Calibri" w:cs="Times New Roman"/>
+                <w:color w:val="000000"/>
+                <w:lang w:val="nl-NL" w:eastAsia="nl-NL"/>
+              </w:rPr>
+              <w:t>16</w:t>
+            </w:r>
+          </w:p>
+        </w:tc>
+        <w:tc>
+          <w:tcPr>
+            <w:tcW w:w="396" w:type="dxa"/>
+            <w:noWrap/>
+            <w:hideMark/>
+          </w:tcPr>
+          <w:p>
+            <w:pPr>
+              <w:jc w:val="right"/>
+              <w:cnfStyle w:val="000000000000" w:firstRow="0" w:lastRow="0" w:firstColumn="0" w:lastColumn="0" w:oddVBand="0" w:evenVBand="0" w:oddHBand="0" w:evenHBand="0" w:firstRowFirstColumn="0" w:firstRowLastColumn="0" w:lastRowFirstColumn="0" w:lastRowLastColumn="0"/>
+              <w:rPr>
+                <w:rFonts w:ascii="Calibri" w:eastAsia="Times New Roman" w:hAnsi="Calibri" w:cs="Times New Roman"/>
+                <w:color w:val="000000"/>
+                <w:lang w:val="nl-NL" w:eastAsia="nl-NL"/>
+              </w:rPr>
+            </w:pPr>
+            <w:r>
+              <w:rPr>
+                <w:rFonts w:ascii="Calibri" w:eastAsia="Times New Roman" w:hAnsi="Calibri" w:cs="Times New Roman"/>
+                <w:color w:val="000000"/>
+                <w:lang w:val="nl-NL" w:eastAsia="nl-NL"/>
+              </w:rPr>
+              <w:t>#</w:t>
+            </w:r>
+          </w:p>
+        </w:tc>
+        <w:tc>
+          <w:tcPr>
+            <w:tcW w:w="960" w:type="dxa"/>
+            <w:noWrap/>
+            <w:hideMark/>
+          </w:tcPr>
+          <w:p>
+            <w:pPr>
+              <w:jc w:val="right"/>
+              <w:cnfStyle w:val="000000000000" w:firstRow="0" w:lastRow="0" w:firstColumn="0" w:lastColumn="0" w:oddVBand="0" w:evenVBand="0" w:oddHBand="0" w:evenHBand="0" w:firstRowFirstColumn="0" w:firstRowLastColumn="0" w:lastRowFirstColumn="0" w:lastRowLastColumn="0"/>
+              <w:rPr>
+                <w:rFonts w:ascii="Calibri" w:eastAsia="Times New Roman" w:hAnsi="Calibri" w:cs="Times New Roman"/>
+                <w:color w:val="000000"/>
+                <w:lang w:val="nl-NL" w:eastAsia="nl-NL"/>
+              </w:rPr>
+            </w:pPr>
+            <w:r>
+              <w:rPr>
+                <w:rFonts w:ascii="Calibri" w:eastAsia="Times New Roman" w:hAnsi="Calibri" w:cs="Times New Roman"/>
+                <w:color w:val="000000"/>
+                <w:lang w:val="nl-NL" w:eastAsia="nl-NL"/>
+              </w:rPr>
+              <w:t>1</w:t>
+            </w:r>
+          </w:p>
+        </w:tc>
+        <w:tc>
+          <w:tcPr>
+            <w:tcW w:w="380" w:type="dxa"/>
+            <w:noWrap/>
+            <w:hideMark/>
+          </w:tcPr>
+          <w:p>
+            <w:pPr>
+              <w:cnfStyle w:val="000000000000" w:firstRow="0" w:lastRow="0" w:firstColumn="0" w:lastColumn="0" w:oddVBand="0" w:evenVBand="0" w:oddHBand="0" w:evenHBand="0" w:firstRowFirstColumn="0" w:firstRowLastColumn="0" w:lastRowFirstColumn="0" w:lastRowLastColumn="0"/>
+              <w:rPr>
+                <w:rFonts w:ascii="Calibri" w:eastAsia="Times New Roman" w:hAnsi="Calibri" w:cs="Times New Roman"/>
+                <w:color w:val="000000"/>
+                <w:lang w:val="nl-NL" w:eastAsia="nl-NL"/>
+              </w:rPr>
+            </w:pPr>
+          </w:p>
+        </w:tc>
+        <w:tc>
+          <w:tcPr>
+            <w:tcW w:w="964" w:type="dxa"/>
+            <w:noWrap/>
+            <w:hideMark/>
+          </w:tcPr>
+          <w:p>
+            <w:pPr>
+              <w:jc w:val="right"/>
+              <w:cnfStyle w:val="000000000000" w:firstRow="0" w:lastRow="0" w:firstColumn="0" w:lastColumn="0" w:oddVBand="0" w:evenVBand="0" w:oddHBand="0" w:evenHBand="0" w:firstRowFirstColumn="0" w:firstRowLastColumn="0" w:lastRowFirstColumn="0" w:lastRowLastColumn="0"/>
+              <w:rPr>
+                <w:rFonts w:ascii="Calibri" w:eastAsia="Times New Roman" w:hAnsi="Calibri" w:cs="Times New Roman"/>
+                <w:color w:val="000000"/>
+                <w:lang w:val="nl-NL" w:eastAsia="nl-NL"/>
+              </w:rPr>
+            </w:pPr>
+            <w:r>
+              <w:rPr>
+                <w:rFonts w:ascii="Calibri" w:eastAsia="Times New Roman" w:hAnsi="Calibri" w:cs="Times New Roman"/>
+                <w:color w:val="000000"/>
+                <w:lang w:val="nl-NL" w:eastAsia="nl-NL"/>
+              </w:rPr>
+              <w:t>818</w:t>
+            </w:r>
+          </w:p>
+        </w:tc>
+        <w:tc>
+          <w:tcPr>
+            <w:tcW w:w="1068" w:type="dxa"/>
+            <w:noWrap/>
+            <w:hideMark/>
+          </w:tcPr>
+          <w:p>
+            <w:pPr>
+              <w:cnfStyle w:val="000000000000" w:firstRow="0" w:lastRow="0" w:firstColumn="0" w:lastColumn="0" w:oddVBand="0" w:evenVBand="0" w:oddHBand="0" w:evenHBand="0" w:firstRowFirstColumn="0" w:firstRowLastColumn="0" w:lastRowFirstColumn="0" w:lastRowLastColumn="0"/>
+              <w:rPr>
+                <w:rFonts w:ascii="Calibri" w:eastAsia="Times New Roman" w:hAnsi="Calibri" w:cs="Times New Roman"/>
+                <w:color w:val="000000"/>
+                <w:lang w:val="nl-NL" w:eastAsia="nl-NL"/>
+              </w:rPr>
+            </w:pPr>
+            <w:r>
+              <w:rPr>
+                <w:rFonts w:ascii="Calibri" w:eastAsia="Times New Roman" w:hAnsi="Calibri" w:cs="Times New Roman"/>
+                <w:color w:val="000000"/>
+                <w:lang w:val="nl-NL" w:eastAsia="nl-NL"/>
+              </w:rPr>
+              <w:t>Not Found</w:t>
+            </w:r>
+          </w:p>
+        </w:tc>
+        <w:tc>
+          <w:tcPr>
+            <w:tcW w:w="960" w:type="dxa"/>
+            <w:noWrap/>
+            <w:hideMark/>
+          </w:tcPr>
+          <w:p>
+            <w:pPr>
+              <w:jc w:val="right"/>
+              <w:cnfStyle w:val="000000000000" w:firstRow="0" w:lastRow="0" w:firstColumn="0" w:lastColumn="0" w:oddVBand="0" w:evenVBand="0" w:oddHBand="0" w:evenHBand="0" w:firstRowFirstColumn="0" w:firstRowLastColumn="0" w:lastRowFirstColumn="0" w:lastRowLastColumn="0"/>
+              <w:rPr>
+                <w:rFonts w:ascii="Calibri" w:eastAsia="Times New Roman" w:hAnsi="Calibri" w:cs="Times New Roman"/>
+                <w:color w:val="000000"/>
+                <w:lang w:val="nl-NL" w:eastAsia="nl-NL"/>
+              </w:rPr>
+            </w:pPr>
+            <w:r>
+              <w:rPr>
+                <w:rFonts w:ascii="Calibri" w:eastAsia="Times New Roman" w:hAnsi="Calibri" w:cs="Times New Roman"/>
+                <w:color w:val="000000"/>
+                <w:lang w:val="nl-NL" w:eastAsia="nl-NL"/>
+              </w:rPr>
+              <w:t>7384</w:t>
+            </w:r>
+          </w:p>
+        </w:tc>
+        <w:tc>
+          <w:tcPr>
+            <w:tcW w:w="340" w:type="dxa"/>
+            <w:noWrap/>
+            <w:hideMark/>
+          </w:tcPr>
+          <w:p>
+            <w:pPr>
+              <w:cnfStyle w:val="000000000000" w:firstRow="0" w:lastRow="0" w:firstColumn="0" w:lastColumn="0" w:oddVBand="0" w:evenVBand="0" w:oddHBand="0" w:evenHBand="0" w:firstRowFirstColumn="0" w:firstRowLastColumn="0" w:lastRowFirstColumn="0" w:lastRowLastColumn="0"/>
+              <w:rPr>
+                <w:rFonts w:ascii="Calibri" w:eastAsia="Times New Roman" w:hAnsi="Calibri" w:cs="Times New Roman"/>
+                <w:color w:val="000000"/>
+                <w:lang w:val="nl-NL" w:eastAsia="nl-NL"/>
+              </w:rPr>
+            </w:pPr>
+          </w:p>
+        </w:tc>
+        <w:tc>
+          <w:tcPr>
+            <w:tcW w:w="1209" w:type="dxa"/>
+            <w:noWrap/>
+            <w:hideMark/>
+          </w:tcPr>
+          <w:p>
+            <w:pPr>
+              <w:jc w:val="right"/>
+              <w:cnfStyle w:val="000000000000" w:firstRow="0" w:lastRow="0" w:firstColumn="0" w:lastColumn="0" w:oddVBand="0" w:evenVBand="0" w:oddHBand="0" w:evenHBand="0" w:firstRowFirstColumn="0" w:firstRowLastColumn="0" w:lastRowFirstColumn="0" w:lastRowLastColumn="0"/>
+              <w:rPr>
+                <w:rFonts w:ascii="Calibri" w:eastAsia="Times New Roman" w:hAnsi="Calibri" w:cs="Times New Roman"/>
+                <w:color w:val="000000"/>
+                <w:lang w:val="nl-NL" w:eastAsia="nl-NL"/>
+              </w:rPr>
+            </w:pPr>
+            <w:r>
+              <w:rPr>
+                <w:rFonts w:ascii="Calibri" w:eastAsia="Times New Roman" w:hAnsi="Calibri" w:cs="Times New Roman"/>
+                <w:color w:val="000000"/>
+                <w:lang w:val="nl-NL" w:eastAsia="nl-NL"/>
+              </w:rPr>
+              <w:t>90574</w:t>
+            </w:r>
+          </w:p>
+        </w:tc>
+        <w:tc>
+          <w:tcPr>
+            <w:tcW w:w="711" w:type="dxa"/>
+            <w:noWrap/>
+            <w:hideMark/>
+          </w:tcPr>
+          <w:p>
+            <w:pPr>
+              <w:jc w:val="right"/>
+              <w:cnfStyle w:val="000000000000" w:firstRow="0" w:lastRow="0" w:firstColumn="0" w:lastColumn="0" w:oddVBand="0" w:evenVBand="0" w:oddHBand="0" w:evenHBand="0" w:firstRowFirstColumn="0" w:firstRowLastColumn="0" w:lastRowFirstColumn="0" w:lastRowLastColumn="0"/>
+              <w:rPr>
+                <w:rFonts w:ascii="Calibri" w:eastAsia="Times New Roman" w:hAnsi="Calibri" w:cs="Times New Roman"/>
+                <w:color w:val="000000"/>
+                <w:lang w:val="nl-NL" w:eastAsia="nl-NL"/>
+              </w:rPr>
+            </w:pPr>
+            <w:r>
+              <w:rPr>
+                <w:rFonts w:ascii="Calibri" w:eastAsia="Times New Roman" w:hAnsi="Calibri" w:cs="Times New Roman"/>
+                <w:color w:val="000000"/>
+                <w:lang w:val="nl-NL" w:eastAsia="nl-NL"/>
+              </w:rPr>
+              <w:t>624</w:t>
+            </w:r>
+          </w:p>
+        </w:tc>
+        <w:tc>
+          <w:tcPr>
+            <w:tcW w:w="960" w:type="dxa"/>
+            <w:noWrap/>
+            <w:hideMark/>
+          </w:tcPr>
+          <w:p>
+            <w:pPr>
+              <w:jc w:val="right"/>
+              <w:cnfStyle w:val="000000000000" w:firstRow="0" w:lastRow="0" w:firstColumn="0" w:lastColumn="0" w:oddVBand="0" w:evenVBand="0" w:oddHBand="0" w:evenHBand="0" w:firstRowFirstColumn="0" w:firstRowLastColumn="0" w:lastRowFirstColumn="0" w:lastRowLastColumn="0"/>
+              <w:rPr>
+                <w:rFonts w:ascii="Calibri" w:eastAsia="Times New Roman" w:hAnsi="Calibri" w:cs="Times New Roman"/>
+                <w:color w:val="000000"/>
+                <w:lang w:val="nl-NL" w:eastAsia="nl-NL"/>
+              </w:rPr>
+            </w:pPr>
+            <w:r>
+              <w:rPr>
+                <w:rFonts w:ascii="Calibri" w:eastAsia="Times New Roman" w:hAnsi="Calibri" w:cs="Times New Roman"/>
+                <w:color w:val="000000"/>
+                <w:lang w:val="nl-NL" w:eastAsia="nl-NL"/>
+              </w:rPr>
+              <w:t>576</w:t>
+            </w:r>
+          </w:p>
+        </w:tc>
+      </w:tr>
+      <w:tr>
+        <w:trPr>
+          <w:cnfStyle w:val="000000100000" w:firstRow="0" w:lastRow="0" w:firstColumn="0" w:lastColumn="0" w:oddVBand="0" w:evenVBand="0" w:oddHBand="1" w:evenHBand="0" w:firstRowFirstColumn="0" w:firstRowLastColumn="0" w:lastRowFirstColumn="0" w:lastRowLastColumn="0"/>
+          <w:trHeight w:val="300"/>
+        </w:trPr>
+        <w:tc>
+          <w:tcPr>
+            <w:cnfStyle w:val="001000000000" w:firstRow="0" w:lastRow="0" w:firstColumn="1" w:lastColumn="0" w:oddVBand="0" w:evenVBand="0" w:oddHBand="0" w:evenHBand="0" w:firstRowFirstColumn="0" w:firstRowLastColumn="0" w:lastRowFirstColumn="0" w:lastRowLastColumn="0"/>
+            <w:tcW w:w="960" w:type="dxa"/>
+            <w:noWrap/>
+            <w:hideMark/>
+          </w:tcPr>
+          <w:p>
+            <w:pPr>
+              <w:jc w:val="right"/>
+              <w:rPr>
+                <w:rFonts w:ascii="Calibri" w:eastAsia="Times New Roman" w:hAnsi="Calibri" w:cs="Times New Roman"/>
+                <w:color w:val="000000"/>
+                <w:lang w:val="nl-NL" w:eastAsia="nl-NL"/>
+              </w:rPr>
+            </w:pPr>
+            <w:r>
+              <w:rPr>
+                <w:rFonts w:ascii="Calibri" w:eastAsia="Times New Roman" w:hAnsi="Calibri" w:cs="Times New Roman"/>
+                <w:color w:val="000000"/>
+                <w:lang w:val="nl-NL" w:eastAsia="nl-NL"/>
+              </w:rPr>
+              <w:t>8</w:t>
+            </w:r>
+          </w:p>
+        </w:tc>
+        <w:tc>
+          <w:tcPr>
+            <w:tcW w:w="1558" w:type="dxa"/>
+            <w:noWrap/>
+            <w:hideMark/>
+          </w:tcPr>
+          <w:p>
+            <w:pPr>
+              <w:jc w:val="right"/>
+              <w:cnfStyle w:val="000000100000" w:firstRow="0" w:lastRow="0" w:firstColumn="0" w:lastColumn="0" w:oddVBand="0" w:evenVBand="0" w:oddHBand="1" w:evenHBand="0" w:firstRowFirstColumn="0" w:firstRowLastColumn="0" w:lastRowFirstColumn="0" w:lastRowLastColumn="0"/>
+              <w:rPr>
+                <w:rFonts w:ascii="Calibri" w:eastAsia="Times New Roman" w:hAnsi="Calibri" w:cs="Times New Roman"/>
+                <w:color w:val="000000"/>
+                <w:lang w:val="nl-NL" w:eastAsia="nl-NL"/>
+              </w:rPr>
+            </w:pPr>
+            <w:r>
+              <w:rPr>
+                <w:rFonts w:ascii="Calibri" w:eastAsia="Times New Roman" w:hAnsi="Calibri" w:cs="Times New Roman"/>
+                <w:color w:val="000000"/>
+                <w:lang w:val="nl-NL" w:eastAsia="nl-NL"/>
+              </w:rPr>
+              <w:t>9</w:t>
+            </w:r>
+          </w:p>
+        </w:tc>
+        <w:tc>
+          <w:tcPr>
+            <w:tcW w:w="396" w:type="dxa"/>
+            <w:noWrap/>
+            <w:hideMark/>
+          </w:tcPr>
+          <w:p>
+            <w:pPr>
+              <w:jc w:val="right"/>
+              <w:cnfStyle w:val="000000100000" w:firstRow="0" w:lastRow="0" w:firstColumn="0" w:lastColumn="0" w:oddVBand="0" w:evenVBand="0" w:oddHBand="1" w:evenHBand="0" w:firstRowFirstColumn="0" w:firstRowLastColumn="0" w:lastRowFirstColumn="0" w:lastRowLastColumn="0"/>
+              <w:rPr>
+                <w:rFonts w:ascii="Calibri" w:eastAsia="Times New Roman" w:hAnsi="Calibri" w:cs="Times New Roman"/>
+                <w:color w:val="000000"/>
+                <w:lang w:val="nl-NL" w:eastAsia="nl-NL"/>
+              </w:rPr>
+            </w:pPr>
+            <w:r>
+              <w:rPr>
+                <w:rFonts w:ascii="Calibri" w:eastAsia="Times New Roman" w:hAnsi="Calibri" w:cs="Times New Roman"/>
+                <w:color w:val="000000"/>
+                <w:lang w:val="nl-NL" w:eastAsia="nl-NL"/>
+              </w:rPr>
+              <w:t>1</w:t>
+            </w:r>
+          </w:p>
+        </w:tc>
+        <w:tc>
+          <w:tcPr>
+            <w:tcW w:w="960" w:type="dxa"/>
+            <w:noWrap/>
+            <w:hideMark/>
+          </w:tcPr>
+          <w:p>
+            <w:pPr>
+              <w:jc w:val="right"/>
+              <w:cnfStyle w:val="000000100000" w:firstRow="0" w:lastRow="0" w:firstColumn="0" w:lastColumn="0" w:oddVBand="0" w:evenVBand="0" w:oddHBand="1" w:evenHBand="0" w:firstRowFirstColumn="0" w:firstRowLastColumn="0" w:lastRowFirstColumn="0" w:lastRowLastColumn="0"/>
+              <w:rPr>
+                <w:rFonts w:ascii="Calibri" w:eastAsia="Times New Roman" w:hAnsi="Calibri" w:cs="Times New Roman"/>
+                <w:color w:val="000000"/>
+                <w:lang w:val="nl-NL" w:eastAsia="nl-NL"/>
+              </w:rPr>
+            </w:pPr>
+            <w:r>
+              <w:rPr>
+                <w:rFonts w:ascii="Calibri" w:eastAsia="Times New Roman" w:hAnsi="Calibri" w:cs="Times New Roman"/>
+                <w:color w:val="000000"/>
+                <w:lang w:val="nl-NL" w:eastAsia="nl-NL"/>
+              </w:rPr>
+              <w:t>1</w:t>
+            </w:r>
+          </w:p>
+        </w:tc>
+        <w:tc>
+          <w:tcPr>
+            <w:tcW w:w="380" w:type="dxa"/>
+            <w:noWrap/>
+            <w:hideMark/>
+          </w:tcPr>
+          <w:p>
+            <w:pPr>
+              <w:cnfStyle w:val="000000100000" w:firstRow="0" w:lastRow="0" w:firstColumn="0" w:lastColumn="0" w:oddVBand="0" w:evenVBand="0" w:oddHBand="1" w:evenHBand="0" w:firstRowFirstColumn="0" w:firstRowLastColumn="0" w:lastRowFirstColumn="0" w:lastRowLastColumn="0"/>
+              <w:rPr>
+                <w:rFonts w:ascii="Calibri" w:eastAsia="Times New Roman" w:hAnsi="Calibri" w:cs="Times New Roman"/>
+                <w:color w:val="000000"/>
+                <w:lang w:val="nl-NL" w:eastAsia="nl-NL"/>
+              </w:rPr>
+            </w:pPr>
+          </w:p>
+        </w:tc>
+        <w:tc>
+          <w:tcPr>
+            <w:tcW w:w="964" w:type="dxa"/>
+            <w:noWrap/>
+            <w:hideMark/>
+          </w:tcPr>
+          <w:p>
+            <w:pPr>
+              <w:jc w:val="right"/>
+              <w:cnfStyle w:val="000000100000" w:firstRow="0" w:lastRow="0" w:firstColumn="0" w:lastColumn="0" w:oddVBand="0" w:evenVBand="0" w:oddHBand="1" w:evenHBand="0" w:firstRowFirstColumn="0" w:firstRowLastColumn="0" w:lastRowFirstColumn="0" w:lastRowLastColumn="0"/>
+              <w:rPr>
+                <w:rFonts w:ascii="Calibri" w:eastAsia="Times New Roman" w:hAnsi="Calibri" w:cs="Times New Roman"/>
+                <w:color w:val="000000"/>
+                <w:lang w:val="nl-NL" w:eastAsia="nl-NL"/>
+              </w:rPr>
+            </w:pPr>
+            <w:r>
+              <w:rPr>
+                <w:rFonts w:ascii="Calibri" w:eastAsia="Times New Roman" w:hAnsi="Calibri" w:cs="Times New Roman"/>
+                <w:color w:val="000000"/>
+                <w:lang w:val="nl-NL" w:eastAsia="nl-NL"/>
+              </w:rPr>
+              <w:t>6</w:t>
+            </w:r>
+          </w:p>
+        </w:tc>
+        <w:tc>
+          <w:tcPr>
+            <w:tcW w:w="1068" w:type="dxa"/>
+            <w:noWrap/>
+            <w:hideMark/>
+          </w:tcPr>
+          <w:p>
+            <w:pPr>
+              <w:jc w:val="right"/>
+              <w:cnfStyle w:val="000000100000" w:firstRow="0" w:lastRow="0" w:firstColumn="0" w:lastColumn="0" w:oddVBand="0" w:evenVBand="0" w:oddHBand="1" w:evenHBand="0" w:firstRowFirstColumn="0" w:firstRowLastColumn="0" w:lastRowFirstColumn="0" w:lastRowLastColumn="0"/>
+              <w:rPr>
+                <w:rFonts w:ascii="Calibri" w:eastAsia="Times New Roman" w:hAnsi="Calibri" w:cs="Times New Roman"/>
+                <w:color w:val="000000"/>
+                <w:lang w:val="nl-NL" w:eastAsia="nl-NL"/>
+              </w:rPr>
+            </w:pPr>
+            <w:r>
+              <w:rPr>
+                <w:rFonts w:ascii="Calibri" w:eastAsia="Times New Roman" w:hAnsi="Calibri" w:cs="Times New Roman"/>
+                <w:color w:val="000000"/>
+                <w:lang w:val="nl-NL" w:eastAsia="nl-NL"/>
+              </w:rPr>
+              <w:t>6</w:t>
+            </w:r>
+          </w:p>
+        </w:tc>
+        <w:tc>
+          <w:tcPr>
+            <w:tcW w:w="960" w:type="dxa"/>
+            <w:noWrap/>
+            <w:hideMark/>
+          </w:tcPr>
+          <w:p>
+            <w:pPr>
+              <w:jc w:val="right"/>
+              <w:cnfStyle w:val="000000100000" w:firstRow="0" w:lastRow="0" w:firstColumn="0" w:lastColumn="0" w:oddVBand="0" w:evenVBand="0" w:oddHBand="1" w:evenHBand="0" w:firstRowFirstColumn="0" w:firstRowLastColumn="0" w:lastRowFirstColumn="0" w:lastRowLastColumn="0"/>
+              <w:rPr>
+                <w:rFonts w:ascii="Calibri" w:eastAsia="Times New Roman" w:hAnsi="Calibri" w:cs="Times New Roman"/>
+                <w:color w:val="000000"/>
+                <w:lang w:val="nl-NL" w:eastAsia="nl-NL"/>
+              </w:rPr>
+            </w:pPr>
+            <w:r>
+              <w:rPr>
+                <w:rFonts w:ascii="Calibri" w:eastAsia="Times New Roman" w:hAnsi="Calibri" w:cs="Times New Roman"/>
+                <w:color w:val="000000"/>
+                <w:lang w:val="nl-NL" w:eastAsia="nl-NL"/>
+              </w:rPr>
+              <w:t>12</w:t>
+            </w:r>
+          </w:p>
+        </w:tc>
+        <w:tc>
+          <w:tcPr>
+            <w:tcW w:w="340" w:type="dxa"/>
+            <w:noWrap/>
+            <w:hideMark/>
+          </w:tcPr>
+          <w:p>
+            <w:pPr>
+              <w:cnfStyle w:val="000000100000" w:firstRow="0" w:lastRow="0" w:firstColumn="0" w:lastColumn="0" w:oddVBand="0" w:evenVBand="0" w:oddHBand="1" w:evenHBand="0" w:firstRowFirstColumn="0" w:firstRowLastColumn="0" w:lastRowFirstColumn="0" w:lastRowLastColumn="0"/>
+              <w:rPr>
+                <w:rFonts w:ascii="Calibri" w:eastAsia="Times New Roman" w:hAnsi="Calibri" w:cs="Times New Roman"/>
+                <w:color w:val="000000"/>
+                <w:lang w:val="nl-NL" w:eastAsia="nl-NL"/>
+              </w:rPr>
+            </w:pPr>
+          </w:p>
+        </w:tc>
+        <w:tc>
+          <w:tcPr>
+            <w:tcW w:w="1209" w:type="dxa"/>
+            <w:noWrap/>
+            <w:hideMark/>
+          </w:tcPr>
+          <w:p>
+            <w:pPr>
+              <w:jc w:val="right"/>
+              <w:cnfStyle w:val="000000100000" w:firstRow="0" w:lastRow="0" w:firstColumn="0" w:lastColumn="0" w:oddVBand="0" w:evenVBand="0" w:oddHBand="1" w:evenHBand="0" w:firstRowFirstColumn="0" w:firstRowLastColumn="0" w:lastRowFirstColumn="0" w:lastRowLastColumn="0"/>
+              <w:rPr>
+                <w:rFonts w:ascii="Calibri" w:eastAsia="Times New Roman" w:hAnsi="Calibri" w:cs="Times New Roman"/>
+                <w:color w:val="000000"/>
+                <w:lang w:val="nl-NL" w:eastAsia="nl-NL"/>
+              </w:rPr>
+            </w:pPr>
+            <w:r>
+              <w:rPr>
+                <w:rFonts w:ascii="Calibri" w:eastAsia="Times New Roman" w:hAnsi="Calibri" w:cs="Times New Roman"/>
+                <w:color w:val="000000"/>
+                <w:lang w:val="nl-NL" w:eastAsia="nl-NL"/>
+              </w:rPr>
+              <w:t>1000000</w:t>
+            </w:r>
+          </w:p>
+        </w:tc>
+        <w:tc>
+          <w:tcPr>
+            <w:tcW w:w="711" w:type="dxa"/>
+            <w:noWrap/>
+            <w:hideMark/>
+          </w:tcPr>
+          <w:p>
+            <w:pPr>
+              <w:jc w:val="right"/>
+              <w:cnfStyle w:val="000000100000" w:firstRow="0" w:lastRow="0" w:firstColumn="0" w:lastColumn="0" w:oddVBand="0" w:evenVBand="0" w:oddHBand="1" w:evenHBand="0" w:firstRowFirstColumn="0" w:firstRowLastColumn="0" w:lastRowFirstColumn="0" w:lastRowLastColumn="0"/>
+              <w:rPr>
+                <w:rFonts w:ascii="Calibri" w:eastAsia="Times New Roman" w:hAnsi="Calibri" w:cs="Times New Roman"/>
+                <w:color w:val="000000"/>
+                <w:lang w:val="nl-NL" w:eastAsia="nl-NL"/>
+              </w:rPr>
+            </w:pPr>
+            <w:r>
+              <w:rPr>
+                <w:rFonts w:ascii="Calibri" w:eastAsia="Times New Roman" w:hAnsi="Calibri" w:cs="Times New Roman"/>
+                <w:color w:val="000000"/>
+                <w:lang w:val="nl-NL" w:eastAsia="nl-NL"/>
+              </w:rPr>
+              <w:t>98</w:t>
+            </w:r>
+          </w:p>
+        </w:tc>
+        <w:tc>
+          <w:tcPr>
+            <w:tcW w:w="960" w:type="dxa"/>
+            <w:noWrap/>
+            <w:hideMark/>
+          </w:tcPr>
+          <w:p>
+            <w:pPr>
+              <w:jc w:val="right"/>
+              <w:cnfStyle w:val="000000100000" w:firstRow="0" w:lastRow="0" w:firstColumn="0" w:lastColumn="0" w:oddVBand="0" w:evenVBand="0" w:oddHBand="1" w:evenHBand="0" w:firstRowFirstColumn="0" w:firstRowLastColumn="0" w:lastRowFirstColumn="0" w:lastRowLastColumn="0"/>
+              <w:rPr>
+                <w:rFonts w:ascii="Calibri" w:eastAsia="Times New Roman" w:hAnsi="Calibri" w:cs="Times New Roman"/>
+                <w:color w:val="000000"/>
+                <w:lang w:val="nl-NL" w:eastAsia="nl-NL"/>
+              </w:rPr>
+            </w:pPr>
+            <w:r>
+              <w:rPr>
+                <w:rFonts w:ascii="Calibri" w:eastAsia="Times New Roman" w:hAnsi="Calibri" w:cs="Times New Roman"/>
+                <w:color w:val="000000"/>
+                <w:lang w:val="nl-NL" w:eastAsia="nl-NL"/>
+              </w:rPr>
+              <w:t>9</w:t>
+            </w:r>
+          </w:p>
+        </w:tc>
+      </w:tr>
+    </w:tbl>
+    <w:p>
+      <w:pPr>
+        <w:jc w:val="both"/>
+        <w:rPr>
+          <w:rFonts w:ascii="Arial" w:hAnsi="Arial" w:cs="Arial"/>
+          <w:i/>
+        </w:rPr>
+      </w:pPr>
     </w:p>
     <w:p>
       <w:pPr>
@@ -3137,6 +6199,7 @@
           <w:rFonts w:ascii="Arial" w:hAnsi="Arial" w:cs="Arial"/>
           <w:i/>
         </w:rPr>
+        <w:lastRenderedPageBreak/>
         <w:t>Voorzie</w:t>
       </w:r>
       <w:proofErr w:type="spellEnd"/>
@@ -4115,7 +7178,6 @@
         <w:rPr>
           <w:rFonts w:ascii="Arial" w:hAnsi="Arial" w:cs="Arial"/>
         </w:rPr>
-        <w:lastRenderedPageBreak/>
         <w:t xml:space="preserve">- depth- first </w:t>
       </w:r>
       <w:r>
@@ -4419,7 +7481,16 @@
           <w:rFonts w:ascii="Arial" w:hAnsi="Arial" w:cs="Arial"/>
           <w:i/>
         </w:rPr>
-        <w:t>hebt</w:t>
+        <w:t>he</w:t>
+      </w:r>
+      <w:bookmarkStart w:id="0" w:name="_GoBack"/>
+      <w:bookmarkEnd w:id="0"/>
+      <w:r>
+        <w:rPr>
+          <w:rFonts w:ascii="Arial" w:hAnsi="Arial" w:cs="Arial"/>
+          <w:i/>
+        </w:rPr>
+        <w:t>bt</w:t>
       </w:r>
       <w:proofErr w:type="spellEnd"/>
       <w:r>
@@ -6849,6 +9920,79 @@
       <w:color w:val="808080"/>
     </w:rPr>
   </w:style>
+  <w:style w:type="table" w:styleId="ColorfulGrid-Accent5">
+    <w:name w:val="Colorful Grid Accent 5"/>
+    <w:basedOn w:val="TableNormal"/>
+    <w:uiPriority w:val="73"/>
+    <w:rsid w:val="00755C80"/>
+    <w:pPr>
+      <w:spacing w:after="0" w:line="240" w:lineRule="auto"/>
+    </w:pPr>
+    <w:rPr>
+      <w:color w:val="000000" w:themeColor="text1"/>
+    </w:rPr>
+    <w:tblPr>
+      <w:tblStyleRowBandSize w:val="1"/>
+      <w:tblStyleColBandSize w:val="1"/>
+      <w:tblBorders>
+        <w:insideH w:val="single" w:sz="4" w:space="0" w:color="FFFFFF" w:themeColor="background1"/>
+      </w:tblBorders>
+    </w:tblPr>
+    <w:tcPr>
+      <w:shd w:val="clear" w:color="auto" w:fill="DAEEF3" w:themeFill="accent5" w:themeFillTint="33"/>
+    </w:tcPr>
+    <w:tblStylePr w:type="firstRow">
+      <w:rPr>
+        <w:b/>
+        <w:bCs/>
+      </w:rPr>
+      <w:tblPr/>
+      <w:tcPr>
+        <w:shd w:val="clear" w:color="auto" w:fill="B6DDE8" w:themeFill="accent5" w:themeFillTint="66"/>
+      </w:tcPr>
+    </w:tblStylePr>
+    <w:tblStylePr w:type="lastRow">
+      <w:rPr>
+        <w:b/>
+        <w:bCs/>
+        <w:color w:val="000000" w:themeColor="text1"/>
+      </w:rPr>
+      <w:tblPr/>
+      <w:tcPr>
+        <w:shd w:val="clear" w:color="auto" w:fill="B6DDE8" w:themeFill="accent5" w:themeFillTint="66"/>
+      </w:tcPr>
+    </w:tblStylePr>
+    <w:tblStylePr w:type="firstCol">
+      <w:rPr>
+        <w:color w:val="FFFFFF" w:themeColor="background1"/>
+      </w:rPr>
+      <w:tblPr/>
+      <w:tcPr>
+        <w:shd w:val="clear" w:color="auto" w:fill="31849B" w:themeFill="accent5" w:themeFillShade="BF"/>
+      </w:tcPr>
+    </w:tblStylePr>
+    <w:tblStylePr w:type="lastCol">
+      <w:rPr>
+        <w:color w:val="FFFFFF" w:themeColor="background1"/>
+      </w:rPr>
+      <w:tblPr/>
+      <w:tcPr>
+        <w:shd w:val="clear" w:color="auto" w:fill="31849B" w:themeFill="accent5" w:themeFillShade="BF"/>
+      </w:tcPr>
+    </w:tblStylePr>
+    <w:tblStylePr w:type="band1Vert">
+      <w:tblPr/>
+      <w:tcPr>
+        <w:shd w:val="clear" w:color="auto" w:fill="A5D5E2" w:themeFill="accent5" w:themeFillTint="7F"/>
+      </w:tcPr>
+    </w:tblStylePr>
+    <w:tblStylePr w:type="band1Horz">
+      <w:tblPr/>
+      <w:tcPr>
+        <w:shd w:val="clear" w:color="auto" w:fill="A5D5E2" w:themeFill="accent5" w:themeFillTint="7F"/>
+      </w:tcPr>
+    </w:tblStylePr>
+  </w:style>
 </w:styles>
 </file>
 
@@ -7336,11 +10480,11 @@
         </c:dLbls>
         <c:marker val="1"/>
         <c:smooth val="0"/>
-        <c:axId val="153870720"/>
-        <c:axId val="153872640"/>
+        <c:axId val="194338176"/>
+        <c:axId val="195058688"/>
       </c:lineChart>
       <c:catAx>
-        <c:axId val="153870720"/>
+        <c:axId val="194338176"/>
         <c:scaling>
           <c:orientation val="minMax"/>
         </c:scaling>
@@ -7367,7 +10511,7 @@
         <c:majorTickMark val="out"/>
         <c:minorTickMark val="none"/>
         <c:tickLblPos val="nextTo"/>
-        <c:crossAx val="153872640"/>
+        <c:crossAx val="195058688"/>
         <c:crosses val="autoZero"/>
         <c:auto val="1"/>
         <c:lblAlgn val="ctr"/>
@@ -7375,7 +10519,7 @@
         <c:noMultiLvlLbl val="0"/>
       </c:catAx>
       <c:valAx>
-        <c:axId val="153872640"/>
+        <c:axId val="195058688"/>
         <c:scaling>
           <c:orientation val="minMax"/>
         </c:scaling>
@@ -7404,7 +10548,7 @@
         <c:majorTickMark val="out"/>
         <c:minorTickMark val="none"/>
         <c:tickLblPos val="nextTo"/>
-        <c:crossAx val="153870720"/>
+        <c:crossAx val="194338176"/>
         <c:crosses val="autoZero"/>
         <c:crossBetween val="between"/>
       </c:valAx>
@@ -7713,7 +10857,7 @@
 </file>
 
 <file path=customXml/itemProps1.xml><?xml version="1.0" encoding="utf-8"?>
-<ds:datastoreItem xmlns:ds="http://schemas.openxmlformats.org/officeDocument/2006/customXml" ds:itemID="{56A5C025-8104-4AAD-8687-3A45F66C2B9F}">
+<ds:datastoreItem xmlns:ds="http://schemas.openxmlformats.org/officeDocument/2006/customXml" ds:itemID="{C6E9D694-11CC-43AA-B83B-9F0394D2D4C9}">
   <ds:schemaRefs>
     <ds:schemaRef ds:uri="http://schemas.openxmlformats.org/officeDocument/2006/bibliography"/>
   </ds:schemaRefs>

</xml_diff>